<commit_message>
Put the essay into a structure. The opening narration from Mackenzie is done in that it frames the rest of the narrative to come. Chapter 2 - needs further elaboration into what happened with Skye and Keith. How he breaks his arm and their escape from the mall. Also need to work out a timeline for when in the night these events took place and work out a back-story for how Skye and Keith met and went on this date. Chapter 3 works in the old version of 'Paper-Walls' where Keith is dead and Skye has come to tell Mackenzie about it.
</commit_message>
<xml_diff>
--- a/creative-writing/Paper-Walls.docx
+++ b/creative-writing/Paper-Walls.docx
@@ -26,6 +26,7 @@
     </w:p>
     <w:p>
       <w:pPr>
+        <w:jc w:val="center"/>
         <w:rPr>
           <w:b/>
         </w:rPr>
@@ -34,7 +35,19 @@
         <w:rPr>
           <w:b/>
         </w:rPr>
-        <w:t>Mackenzie</w:t>
+        <w:t>M</w:t>
+      </w:r>
+      <w:r>
+        <w:rPr>
+          <w:b/>
+        </w:rPr>
+        <w:t>a</w:t>
+      </w:r>
+      <w:r>
+        <w:rPr>
+          <w:b/>
+        </w:rPr>
+        <w:t>ckenzie</w:t>
       </w:r>
       <w:r>
         <w:rPr>
@@ -45,21 +58,28 @@
     </w:p>
     <w:p>
       <w:r>
-        <w:t xml:space="preserve">When he stumbled his way through Mackenzie Anson’s bedroom window at 04:51 on a Sunday morning reciting the tale of how he managed to crack his glasses and injure his right arm in the 36-hour period since she had last seen him, Keith </w:t>
-      </w:r>
-      <w:proofErr w:type="spellStart"/>
-      <w:r>
-        <w:t>Buchant</w:t>
-      </w:r>
-      <w:proofErr w:type="spellEnd"/>
-      <w:r>
-        <w:t xml:space="preserve"> was certain to mention two points. Firstly: the woman involved, and there was always a woman involved, was mind-blowingly beautiful with a set of “sparkling blue eyes that [he] could get lost in for days” and</w:t>
+        <w:t>When he stumbled his way through Mackenzie Anson’s bedroom window at 04:51</w:t>
+      </w:r>
+      <w:r>
+        <w:t xml:space="preserve"> am</w:t>
+      </w:r>
+      <w:r>
+        <w:t xml:space="preserve"> on a Sunday morning reciting the tale of how he managed to crack his glasses and injure his right arm in the 36-hour period since she had last seen him, Keith Buchant was certain to mention two points. Firstly: the woman involved, and there was always a woman involved, was mind-blowingly beautiful with a set of</w:t>
+      </w:r>
+      <w:r>
+        <w:t>, and she was quoting him directly here,</w:t>
+      </w:r>
+      <w:r>
+        <w:t xml:space="preserve"> “sparkling blue eyes that [he] could get lost in for days” and</w:t>
       </w:r>
       <w:r>
         <w:t xml:space="preserve"> secondly: </w:t>
       </w:r>
       <w:r>
-        <w:t xml:space="preserve">he hadn’t actually managed to get her number.   </w:t>
+        <w:t>he hadn’t actual</w:t>
+      </w:r>
+      <w:r>
+        <w:t>ly managed to get her number.</w:t>
       </w:r>
     </w:p>
     <w:p>
@@ -67,29 +87,50 @@
         <w:t xml:space="preserve">Mackenzie’s first instinct was grab her hockey </w:t>
       </w:r>
       <w:r>
-        <w:t xml:space="preserve">stick and bludgeon whatever was at her window that had just awoken her from her slumber. </w:t>
-      </w:r>
-      <w:r>
-        <w:t>Keith was lucky that she had realized it was him before she had the chance to do anything - or he’d have a bashed in face to go with that arm.</w:t>
-      </w:r>
-    </w:p>
-    <w:p>
-      <w:r>
-        <w:t>Mackenzie’s second instinct was bludgeon Keith anyway for scaring her half to death. Seriously, who the bleeding heck breaks into their friend’s house at 5am to tell them about</w:t>
+        <w:t>stick and bludgeon whatever w</w:t>
+      </w:r>
+      <w:r>
+        <w:t xml:space="preserve">as at her window that had just </w:t>
+      </w:r>
+      <w:r>
+        <w:t xml:space="preserve">woken her from her slumber. </w:t>
+      </w:r>
+      <w:r>
+        <w:t>Keith was lucky that she had realized it was him before she had the chance to do a</w:t>
+      </w:r>
+      <w:r>
+        <w:t>nything</w:t>
+      </w:r>
+      <w:r>
+        <w:t xml:space="preserve"> or he’d have a bashed-</w:t>
+      </w:r>
+      <w:r>
+        <w:t>in face to go with that arm.</w:t>
+      </w:r>
+    </w:p>
+    <w:p>
+      <w:r>
+        <w:t xml:space="preserve">Mackenzie’s second instinct was bludgeon Keith anyway for </w:t>
+      </w:r>
+      <w:r>
+        <w:t>scaring</w:t>
+      </w:r>
+      <w:r>
+        <w:t xml:space="preserve"> her half to death. Seriously, who the bleeding heck breaks into their friend’s house at 5am to tell them about</w:t>
       </w:r>
       <w:r>
         <w:t xml:space="preserve"> their escapades with some girl?</w:t>
       </w:r>
+      <w:r>
+        <w:t xml:space="preserve"> </w:t>
+      </w:r>
     </w:p>
     <w:p>
       <w:r>
         <w:t xml:space="preserve">‘Whatever, Keith, You </w:t>
       </w:r>
       <w:r>
-        <w:t xml:space="preserve">fucked </w:t>
-      </w:r>
-      <w:r>
-        <w:t>her</w:t>
+        <w:t>have a girlfriend</w:t>
       </w:r>
       <w:r>
         <w:t>.</w:t>
@@ -101,7 +142,13 @@
         <w:t>elcome to the rest of your life!</w:t>
       </w:r>
       <w:r>
-        <w:t xml:space="preserve"> I don’t need to know about it at 5am in the Goddamn morning.’</w:t>
+        <w:t xml:space="preserve"> I don’t need </w:t>
+      </w:r>
+      <w:r>
+        <w:t>to know about it at 5am in the g</w:t>
+      </w:r>
+      <w:r>
+        <w:t>oddamn morning.’</w:t>
       </w:r>
       <w:r>
         <w:t xml:space="preserve"> </w:t>
@@ -117,9 +164,16 @@
           <w:ilvl w:val="0"/>
           <w:numId w:val="1"/>
         </w:numPr>
-      </w:pPr>
-      <w:r>
-        <w:t>Casual sex was more Harrison’s style</w:t>
+        <w:spacing w:line="259" w:lineRule="auto"/>
+      </w:pPr>
+      <w:r>
+        <w:t>He didn’t even get her number (which would repulse her if they did actually have sex – that level of exploitation was something she thought Keith above</w:t>
+      </w:r>
+      <w:r>
+        <w:t>, though Harry may be rubbing off on him</w:t>
+      </w:r>
+      <w:r>
+        <w:t>.)</w:t>
       </w:r>
     </w:p>
     <w:p>
@@ -131,13 +185,14 @@
         </w:numPr>
       </w:pPr>
       <w:r>
-        <w:t xml:space="preserve">This was Keith </w:t>
-      </w:r>
-      <w:proofErr w:type="spellStart"/>
-      <w:r>
-        <w:t>Buchant</w:t>
-      </w:r>
-      <w:proofErr w:type="spellEnd"/>
+        <w:t>This was Keith Buchant she was talking to. A girl only had to bat her eyelashes at him before he began composing poetry about her which Mackenzie would have to suffer through</w:t>
+      </w:r>
+      <w:r>
+        <w:t xml:space="preserve"> (seriously, Keith’s prose was horrid)</w:t>
+      </w:r>
+      <w:r>
+        <w:t>.</w:t>
+      </w:r>
     </w:p>
     <w:p>
       <w:pPr>
@@ -148,21 +203,670 @@
         </w:numPr>
       </w:pPr>
       <w:r>
-        <w:t>Screaming would wake the neighbors and Mackenzie really didn’t want to deal with a pissed off Mrs. Jacobson before she at least ingested some coffee.</w:t>
-      </w:r>
-    </w:p>
-    <w:p>
+        <w:t>Screaming would wake the neighbors and Mackenzie really didn’t want to deal with a pissed off Mrs. Jacobson before she</w:t>
+      </w:r>
+      <w:r>
+        <w:t xml:space="preserve"> had</w:t>
+      </w:r>
+      <w:r>
+        <w:t>,</w:t>
+      </w:r>
+      <w:r>
+        <w:t xml:space="preserve"> at least</w:t>
+      </w:r>
+      <w:r>
+        <w:t>,</w:t>
+      </w:r>
+      <w:r>
+        <w:t xml:space="preserve"> ingested some coffee.</w:t>
+      </w:r>
+    </w:p>
+    <w:p>
+      <w:r>
+        <w:t>Despite herself</w:t>
+      </w:r>
+      <w:r>
+        <w:t xml:space="preserve">, Mack </w:t>
+      </w:r>
+      <w:r>
+        <w:t>told him to wai</w:t>
+      </w:r>
+      <w:r>
+        <w:t>t while she made them both something to drink before</w:t>
+      </w:r>
+      <w:r>
+        <w:t xml:space="preserve"> she would</w:t>
+      </w:r>
+      <w:r>
+        <w:t xml:space="preserve"> t</w:t>
+      </w:r>
+      <w:r>
+        <w:t>ake</w:t>
+      </w:r>
+      <w:r>
+        <w:t xml:space="preserve"> a look at his wounds. </w:t>
+      </w:r>
+      <w:r>
+        <w:t xml:space="preserve">When she regained a degree of functionality, Mackenzie </w:t>
+      </w:r>
+      <w:r>
+        <w:t xml:space="preserve">found herself </w:t>
+      </w:r>
+      <w:r>
+        <w:t xml:space="preserve">relatively impressed that he’d managed to have a full conversation with a woman other than herself for any extended period of time without tripping over his words, much less spending the 8 hours he claimed to have spent with </w:t>
+      </w:r>
+      <w:r>
+        <w:t>his</w:t>
+      </w:r>
+      <w:r>
+        <w:t xml:space="preserve"> blue-eyed doll</w:t>
+      </w:r>
+      <w:r>
+        <w:t>.</w:t>
+      </w:r>
+    </w:p>
+    <w:p>
+      <w:r>
+        <w:lastRenderedPageBreak/>
+        <w:t xml:space="preserve">She put one spoon of sugar in her coffee and </w:t>
+      </w:r>
+      <w:r>
+        <w:t>two</w:t>
+      </w:r>
+      <w:r>
+        <w:t xml:space="preserve"> in his tea – the way he’d be</w:t>
+      </w:r>
+      <w:r>
+        <w:t xml:space="preserve">en drinking it since they were teenagers </w:t>
+      </w:r>
+      <w:r>
+        <w:t>- before heading back to her room, trying to remember why it was so critical that he came over right this instant.</w:t>
+      </w:r>
       <w:r>
         <w:t xml:space="preserve"> </w:t>
+      </w:r>
+    </w:p>
+    <w:p>
+      <w:r>
+        <w:t>Now, i</w:t>
+      </w:r>
+      <w:r>
+        <w:t>t was not that Keith Buchant was unwelcome in her house, on the contrary, he was one of her best friends. It was not t</w:t>
+      </w:r>
+      <w:r>
+        <w:t>hat this was the first time</w:t>
+      </w:r>
+      <w:r>
+        <w:t xml:space="preserve"> she’d caught him sneaking into her window like he had no sense of her personal space – because he didn’t. It was </w:t>
+      </w:r>
+      <w:r>
+        <w:t>that it was 5am in the b</w:t>
+      </w:r>
+      <w:r>
+        <w:t>loody morning and could he not have</w:t>
+      </w:r>
+      <w:r>
+        <w:t xml:space="preserve"> at least waited</w:t>
+      </w:r>
+      <w:r>
+        <w:t xml:space="preserve"> </w:t>
+      </w:r>
+      <w:r>
+        <w:t xml:space="preserve">two </w:t>
+      </w:r>
+      <w:r>
+        <w:t>hour</w:t>
+      </w:r>
+      <w:r>
+        <w:t>s</w:t>
+      </w:r>
+      <w:r>
+        <w:t xml:space="preserve"> for when </w:t>
+      </w:r>
+      <w:r>
+        <w:t>he knew she would be getting up?</w:t>
+      </w:r>
+      <w:r>
+        <w:t xml:space="preserve"> </w:t>
+      </w:r>
+      <w:r>
+        <w:t xml:space="preserve"> </w:t>
+      </w:r>
+      <w:r>
+        <w:t>So why exactly was it so urgent that he</w:t>
+      </w:r>
+      <w:r>
+        <w:t xml:space="preserve"> get to her right this instant?</w:t>
+      </w:r>
+    </w:p>
+    <w:p>
+      <w:r>
+        <w:t>Her question was answered when she returned to find Keith s</w:t>
+      </w:r>
+      <w:r>
+        <w:t xml:space="preserve">at cross legged on her floor, </w:t>
+      </w:r>
+      <w:r>
+        <w:t xml:space="preserve">trying – but failing - to get his woolen top off using his good arm. Mack set down the </w:t>
+      </w:r>
+      <w:r>
+        <w:t>beverages before</w:t>
+      </w:r>
+      <w:r>
+        <w:t xml:space="preserve"> going to assist him.</w:t>
+      </w:r>
+    </w:p>
+    <w:p>
+      <w:r>
+        <w:t>“Okay, what the hell did you to yourself?” she asked, helping</w:t>
+      </w:r>
+      <w:r>
+        <w:t xml:space="preserve"> him</w:t>
+      </w:r>
+      <w:r>
+        <w:t xml:space="preserve"> to</w:t>
+      </w:r>
+      <w:r>
+        <w:t xml:space="preserve"> pull the damned thing off.</w:t>
+      </w:r>
+    </w:p>
+    <w:p>
+      <w:r>
+        <w:t>“Parkour?” He replied, having dropped down to a single layer.</w:t>
+      </w:r>
+    </w:p>
+    <w:p>
+      <w:r>
+        <w:t>“You don’t do parkour.”</w:t>
+      </w:r>
+    </w:p>
+    <w:p>
+      <w:r>
+        <w:t>“Exactly.”</w:t>
+      </w:r>
+    </w:p>
+    <w:p>
+      <w:r>
+        <w:t>“</w:t>
+      </w:r>
+      <w:r>
+        <w:t>Are you going to tell me what happened</w:t>
+      </w:r>
+      <w:r>
+        <w:t>?”</w:t>
+      </w:r>
+      <w:r>
+        <w:t xml:space="preserve"> she asked</w:t>
+      </w:r>
+      <w:r>
+        <w:t xml:space="preserve">, crossing </w:t>
+      </w:r>
+      <w:r>
+        <w:t>the room to fetch her gloves and</w:t>
+      </w:r>
+      <w:r>
+        <w:t xml:space="preserve"> the</w:t>
+      </w:r>
+      <w:r>
+        <w:t xml:space="preserve"> first aid kit.</w:t>
+      </w:r>
+    </w:p>
+    <w:p>
+      <w:r>
+        <w:t>“Of course</w:t>
+      </w:r>
+      <w:r>
+        <w:t xml:space="preserve">. </w:t>
+      </w:r>
+      <w:r>
+        <w:t>Are you going to check my arm out?</w:t>
+      </w:r>
+      <w:r>
+        <w:t>”</w:t>
+      </w:r>
+    </w:p>
+    <w:p>
+      <w:r>
+        <w:t>“Is that even a question?” Mack responded</w:t>
+      </w:r>
+      <w:r>
+        <w:t>, pulling on a pair of white gloves.</w:t>
+      </w:r>
+    </w:p>
+    <w:p>
+      <w:r>
+        <w:t>“Well it really starts a couple of days ago.”</w:t>
+      </w:r>
+      <w:r>
+        <w:t xml:space="preserve"> Keith began.</w:t>
+      </w:r>
+    </w:p>
+    <w:p/>
+    <w:p>
+      <w:pPr>
+        <w:jc w:val="center"/>
+        <w:rPr>
+          <w:b/>
+        </w:rPr>
+      </w:pPr>
+      <w:r>
+        <w:rPr>
+          <w:b/>
+        </w:rPr>
+        <w:t>Skylar Clarke</w:t>
+      </w:r>
+    </w:p>
+    <w:p>
+      <w:pPr>
+        <w:rPr>
+          <w:i/>
+        </w:rPr>
+      </w:pPr>
+      <w:r>
+        <w:rPr>
+          <w:i/>
+        </w:rPr>
+        <w:t>’</w:t>
+      </w:r>
+      <w:r>
+        <w:rPr>
+          <w:i/>
+        </w:rPr>
+        <w:t xml:space="preserve"> </w:t>
+      </w:r>
+      <w:r>
+        <w:rPr>
+          <w:i/>
+        </w:rPr>
+        <w:t xml:space="preserve">All I can think about is you and me driving with </w:t>
+      </w:r>
+      <w:r>
+        <w:rPr>
+          <w:i/>
+        </w:rPr>
+        <w:t>a Saves-The-Day record on. We kept singing till voices were gone and I was falling hard, you were barely hanging on. Now I just want to chase forever down with you around.</w:t>
+      </w:r>
+      <w:r>
+        <w:rPr>
+          <w:i/>
+        </w:rPr>
+        <w:t>’</w:t>
+      </w:r>
+    </w:p>
+    <w:p>
+      <w:r>
+        <w:t>Taking in the situation before her, Skylar</w:t>
+      </w:r>
+      <w:r>
+        <w:t xml:space="preserve"> Clarke</w:t>
+      </w:r>
+      <w:r>
+        <w:t xml:space="preserve"> decided to focus on</w:t>
+      </w:r>
+      <w:r>
+        <w:t xml:space="preserve"> the positive</w:t>
+      </w:r>
+      <w:r>
+        <w:t>s</w:t>
+      </w:r>
+      <w:r>
+        <w:t>. In this case the bright side</w:t>
+      </w:r>
+      <w:r>
+        <w:t xml:space="preserve"> was </w:t>
+      </w:r>
+      <w:r>
+        <w:t xml:space="preserve">that her </w:t>
+      </w:r>
+      <w:r>
+        <w:t>date</w:t>
+      </w:r>
+      <w:r>
+        <w:t xml:space="preserve"> had managed to escape being clubbed to death by an angry m</w:t>
+      </w:r>
+      <w:r>
+        <w:t>iddle-aged woman</w:t>
+      </w:r>
+      <w:r>
+        <w:t>. Of course he still was being chased by mall security for invading the women’s rest room</w:t>
+      </w:r>
+      <w:r>
+        <w:t xml:space="preserve"> but Skye</w:t>
+      </w:r>
+      <w:r>
+        <w:t xml:space="preserve"> was a glass half-</w:t>
+      </w:r>
+      <w:r>
+        <w:t>full kind of girl.</w:t>
+      </w:r>
+      <w:r>
+        <w:t xml:space="preserve"> Her optimism being noted, she wasn’t particularly ecstatic about the situation she’d had to put herself into to ensure Keith’s escape.</w:t>
+      </w:r>
+    </w:p>
+    <w:p>
+      <w:r>
+        <w:t>“You listen here, girlie.</w:t>
+      </w:r>
+      <w:r>
+        <w:t xml:space="preserve"> </w:t>
+      </w:r>
+      <w:r>
+        <w:t>I don’t know what you and your boyfriend were planning but it</w:t>
+      </w:r>
+      <w:r>
+        <w:t xml:space="preserve"> is</w:t>
+      </w:r>
+      <w:r>
+        <w:t xml:space="preserve"> DISGUSTING</w:t>
+      </w:r>
+      <w:r>
+        <w:t>!</w:t>
+      </w:r>
+      <w:r>
+        <w:t>”</w:t>
+      </w:r>
+    </w:p>
+    <w:p>
+      <w:r>
+        <w:t>“Ma’am we didn’t plan anything, he didn’t have his glasses</w:t>
+      </w:r>
+      <w:r>
+        <w:t xml:space="preserve"> on</w:t>
+      </w:r>
+      <w:r>
+        <w:t xml:space="preserve"> so he couldn’t see properly, that’s all”</w:t>
+      </w:r>
+    </w:p>
+    <w:p>
+      <w:r>
+        <w:t>“</w:t>
+      </w:r>
+      <w:r>
+        <w:t>Don’t lie to me</w:t>
+      </w:r>
+      <w:r>
+        <w:t>! I know about girls like you</w:t>
+      </w:r>
+      <w:r>
+        <w:t>.</w:t>
+      </w:r>
+      <w:r>
+        <w:t>”</w:t>
+      </w:r>
+    </w:p>
+    <w:p>
+      <w:r>
+        <w:lastRenderedPageBreak/>
+        <w:t xml:space="preserve">It had started out innocently enough. Skylar had used the bathroom and then looked at herself in the mirror. Make-up? Fine. Hair? It’ll do. Teeth? Nothing stuck in them but they looked a little yellow, she should have them whitened. “Okay, I’m fine.” She said before she was alerted to the door opening to her right. </w:t>
+      </w:r>
+    </w:p>
+    <w:p>
+      <w:r>
+        <w:t>When he walked through the door Skylar Clarke decided</w:t>
+      </w:r>
+      <w:r>
+        <w:t xml:space="preserve"> that</w:t>
+      </w:r>
+      <w:r>
+        <w:t xml:space="preserve"> she was</w:t>
+      </w:r>
+      <w:r>
+        <w:t xml:space="preserve"> in</w:t>
+      </w:r>
+      <w:r>
+        <w:t xml:space="preserve"> love</w:t>
+      </w:r>
+      <w:r>
+        <w:t xml:space="preserve"> – well, not quite in love</w:t>
+      </w:r>
+      <w:r>
+        <w:t xml:space="preserve"> as she knew it now but she was certainly interested</w:t>
+      </w:r>
+      <w:r>
+        <w:t>, in like maybe?</w:t>
+      </w:r>
+      <w:r>
+        <w:t xml:space="preserve"> It was not that he was particularly handsome or tall or exceptional in any of the superficial ways that Skylar had been attracted to then. It was that Keith Buchant had a quiet intellect to him. Occasionally she could see the steam escaping from him his brain when he thought too hard but that was the point: Keith thought. He was a thinker. So different to anyone that Skylar had met, let alone dated, before that she had almost wanted to see him frequently purely for novelty of the experience.</w:t>
+      </w:r>
+      <w:r>
+        <w:t xml:space="preserve"> At least normally he was.</w:t>
+      </w:r>
+      <w:r>
+        <w:t xml:space="preserve"> </w:t>
+      </w:r>
+    </w:p>
+    <w:p>
+      <w:r>
+        <w:t xml:space="preserve">Right now, </w:t>
+      </w:r>
+      <w:r>
+        <w:t>unfortunately</w:t>
+      </w:r>
+      <w:r>
+        <w:t xml:space="preserve">, she was </w:t>
+      </w:r>
+      <w:r>
+        <w:t xml:space="preserve">becoming </w:t>
+      </w:r>
+      <w:r>
+        <w:t>privy to his less</w:t>
+      </w:r>
+      <w:r>
+        <w:t xml:space="preserve"> than</w:t>
+      </w:r>
+      <w:r>
+        <w:t xml:space="preserve"> graceful nature</w:t>
+      </w:r>
+      <w:r>
+        <w:t>. When it came to matters which existed outside of abstract terms (i.e. the physical world), Keith was preternaturally unlucky and just a little bit goofy – it was usually quite cute but not in this case.</w:t>
+      </w:r>
+      <w:r>
+        <w:t xml:space="preserve"> </w:t>
+      </w:r>
+      <w:r>
+        <w:t xml:space="preserve">Following </w:t>
+      </w:r>
+      <w:r>
+        <w:t>her initial reaction,</w:t>
+      </w:r>
+      <w:r>
+        <w:t xml:space="preserve"> </w:t>
+      </w:r>
+      <w:r>
+        <w:t>Skye</w:t>
+      </w:r>
+      <w:r>
+        <w:t xml:space="preserve"> decided that she was bemused. Keith wasn’t the lets-slip-into-the-bathroom kind of guy so what was he doing here</w:t>
+      </w:r>
+      <w:r>
+        <w:t>, without his glasses to boot?</w:t>
+      </w:r>
+    </w:p>
+    <w:p>
+      <w:r>
+        <w:t>They had scarcely</w:t>
+      </w:r>
+      <w:r>
+        <w:t xml:space="preserve"> had the opportunity to converse</w:t>
+      </w:r>
+      <w:r>
+        <w:t xml:space="preserve"> </w:t>
+      </w:r>
+      <w:r>
+        <w:t>when a scream erupted behind her. A little girl</w:t>
+      </w:r>
+      <w:r>
+        <w:t>, around 5</w:t>
+      </w:r>
+      <w:r>
+        <w:t xml:space="preserve"> years old,</w:t>
+      </w:r>
+      <w:r>
+        <w:t xml:space="preserve"> came out of a stall</w:t>
+      </w:r>
+      <w:r>
+        <w:t xml:space="preserve"> with her mother to find </w:t>
+      </w:r>
+      <w:r>
+        <w:t>Keith</w:t>
+      </w:r>
+      <w:r>
+        <w:t xml:space="preserve"> standing in the doorway looking like a deer caught in the headlights.</w:t>
+      </w:r>
+      <w:r>
+        <w:t xml:space="preserve"> </w:t>
+      </w:r>
+      <w:r>
+        <w:t xml:space="preserve">Skye watched in terror as Keith’s expression shifted, his mistake realized, before he spun on his heel to exit the room as quickly as he could. As he </w:t>
+      </w:r>
+      <w:r>
+        <w:t>did so his shirt sleeve caught</w:t>
+      </w:r>
+      <w:r>
+        <w:t xml:space="preserve"> on the door handle</w:t>
+      </w:r>
+      <w:r>
+        <w:t xml:space="preserve"> which</w:t>
+      </w:r>
+      <w:r>
+        <w:t xml:space="preserve"> </w:t>
+      </w:r>
+      <w:r>
+        <w:t>the mother took as an</w:t>
       </w:r>
       <w:bookmarkStart w:id="0" w:name="_GoBack"/>
       <w:bookmarkEnd w:id="0"/>
-    </w:p>
-    <w:p>
+      <w:r>
+        <w:t xml:space="preserve"> opportunity to rush forwards and give him a piece of her mind. The words ‘pervert’ and ‘sicko’ were tossed around before the woman took off her shoe and tried to give him what she described as ”5 of the best”. </w:t>
+      </w:r>
+    </w:p>
+    <w:p>
+      <w:r>
+        <w:t>“Ma’am, please stop!” she screamed, placing herself between Keith and the mother.</w:t>
+      </w:r>
+    </w:p>
+    <w:p>
+      <w:r>
+        <w:t>“I WILL NOT! This thing needs to be taught some manners!”</w:t>
+      </w:r>
+    </w:p>
+    <w:p>
+      <w:r>
+        <w:t>“Ma’am, it’s an honest mistake, he doesn’t have glasses with him. I’m pretty sure that he just mixed up the signs.”</w:t>
+      </w:r>
+    </w:p>
+    <w:p>
+      <w:r>
+        <w:t xml:space="preserve">“I </w:t>
+      </w:r>
+      <w:r>
+        <w:t>DON’T GIVE A DAMN</w:t>
+      </w:r>
+      <w:r>
+        <w:t>!</w:t>
+      </w:r>
+      <w:r>
+        <w:t>” she said before attempting to move towards him again.</w:t>
+      </w:r>
+    </w:p>
+    <w:p>
+      <w:r>
+        <w:t xml:space="preserve">If there was one attribute of her </w:t>
+      </w:r>
+      <w:r>
+        <w:t>P.O.I.</w:t>
+      </w:r>
+      <w:r>
+        <w:t xml:space="preserve"> that Skylar was grateful to </w:t>
+      </w:r>
+      <w:r>
+        <w:t>learn</w:t>
+      </w:r>
+      <w:r>
+        <w:t xml:space="preserve">, it was that he was deceptively quick. </w:t>
+      </w:r>
+      <w:r>
+        <w:t>Skylar</w:t>
+      </w:r>
+      <w:r>
+        <w:t xml:space="preserve"> had</w:t>
+      </w:r>
+      <w:r>
+        <w:t xml:space="preserve"> moved to shoot him a sympathy glance, but he had already dislodged himself and was in the process of getting the hell out of dodge</w:t>
+      </w:r>
+      <w:r>
+        <w:t>.</w:t>
+      </w:r>
       <w:r>
         <w:t xml:space="preserve"> </w:t>
       </w:r>
       <w:r>
+        <w:t>Once again, Keith</w:t>
+      </w:r>
+      <w:r>
+        <w:t>’s</w:t>
+      </w:r>
+      <w:r>
+        <w:t xml:space="preserve"> bad luck</w:t>
+      </w:r>
+      <w:r>
+        <w:t xml:space="preserve"> reared its head when</w:t>
+      </w:r>
+      <w:r>
+        <w:t xml:space="preserve"> </w:t>
+      </w:r>
+      <w:r>
+        <w:t xml:space="preserve">mall security announce themselves </w:t>
+      </w:r>
+      <w:r>
+        <w:t>three seconds later and his</w:t>
+      </w:r>
+      <w:r>
+        <w:t xml:space="preserve"> speed was really tested</w:t>
+      </w:r>
+      <w:r>
+        <w:t>.</w:t>
+      </w:r>
+      <w:r>
+        <w:t xml:space="preserve"> </w:t>
+      </w:r>
+    </w:p>
+    <w:p>
+      <w:r>
+        <w:t>That brought Skylar back to the beginning. In a room with an angry mother-daughter pairing who, for all intents and purposes, wanted her blood now that Keith had escaped.</w:t>
+      </w:r>
+      <w:r>
+        <w:t xml:space="preserve"> </w:t>
+      </w:r>
+    </w:p>
+    <w:p>
+      <w:r>
+        <w:t>“”</w:t>
+      </w:r>
+    </w:p>
+    <w:p>
+      <w:pPr>
+        <w:jc w:val="center"/>
+        <w:rPr>
+          <w:b/>
+        </w:rPr>
+      </w:pPr>
+      <w:r>
+        <w:rPr>
+          <w:b/>
+        </w:rPr>
+        <w:t>Mackenzie</w:t>
+      </w:r>
+      <w:r>
+        <w:rPr>
+          <w:b/>
+        </w:rPr>
+        <w:t xml:space="preserve"> Anson</w:t>
+      </w:r>
+    </w:p>
+    <w:p>
+      <w:r>
+        <w:lastRenderedPageBreak/>
         <w:t>‘</w:t>
       </w:r>
       <w:r>
@@ -192,421 +896,98 @@
         <w:t xml:space="preserve">It was a Thursday night when </w:t>
       </w:r>
       <w:r>
-        <w:t>I</w:t>
-      </w:r>
-      <w:r>
-        <w:t xml:space="preserve"> realized that Hell had frozen over. She checked her watch immediately; 8pm. She looked up to find Skylar Clarke shivering at her door, standing on the welcome mat that read ‘Friends welcome. Relatives by appointment.’ The girl was neither to Mackenzie so what the Hell was she doing here, sopping wet no less? “Hi.” Skylar said, pausing as if not sure how to proceed. “Hi.” Mackenzie responded before silence descended upon them like the </w:t>
-      </w:r>
-    </w:p>
-    <w:p/>
-    <w:p>
-      <w:r>
-        <w:lastRenderedPageBreak/>
-        <w:t>‘</w:t>
-      </w:r>
-      <w:r>
-        <w:rPr>
-          <w:i/>
-        </w:rPr>
-        <w:t>Night life, the high life. She just wants a good life so someone remembers her too.</w:t>
-      </w:r>
-      <w:r>
-        <w:t>’</w:t>
-      </w:r>
-    </w:p>
-    <w:p>
-      <w:r>
-        <w:t>”</w:t>
-      </w:r>
-      <w:r>
-        <w:t xml:space="preserve"> </w:t>
-      </w:r>
-      <w:r>
-        <w:t xml:space="preserve">The paradox of Keith </w:t>
-      </w:r>
-      <w:proofErr w:type="spellStart"/>
-      <w:r>
-        <w:t>Buchant</w:t>
-      </w:r>
-      <w:proofErr w:type="spellEnd"/>
-      <w:r>
-        <w:t>” she began, “was that despite being a man of many opinions, he would never actually tell very many people any of them. Instead he would stare blankly at them and shrug or offer a laugh before steering the conversation in another direction.”</w:t>
-      </w:r>
-    </w:p>
-    <w:p>
-      <w:r>
-        <w:t>To be honest, this reads like a light-hearted romance where Keith is fighting against himself to even make contact</w:t>
-      </w:r>
-      <w:r>
-        <w:t xml:space="preserve"> with</w:t>
-      </w:r>
-      <w:r>
-        <w:t xml:space="preserve"> Skylar.</w:t>
-      </w:r>
-    </w:p>
-    <w:p/>
-    <w:p>
-      <w:r>
-        <w:rPr>
-          <w:b/>
-        </w:rPr>
-        <w:t xml:space="preserve">Keith </w:t>
-      </w:r>
-      <w:proofErr w:type="spellStart"/>
-      <w:r>
-        <w:rPr>
-          <w:b/>
-        </w:rPr>
-        <w:t>Buchant</w:t>
-      </w:r>
-      <w:proofErr w:type="spellEnd"/>
-    </w:p>
-    <w:p>
-      <w:r>
-        <w:t>It was in the summer of</w:t>
-      </w:r>
-      <w:r>
-        <w:t xml:space="preserve"> his four</w:t>
-      </w:r>
-      <w:r>
-        <w:t xml:space="preserve">teenth birthday that Keith </w:t>
-      </w:r>
-      <w:proofErr w:type="spellStart"/>
-      <w:r>
-        <w:t>Buchant</w:t>
-      </w:r>
-      <w:proofErr w:type="spellEnd"/>
-      <w:r>
-        <w:t xml:space="preserve"> decided that o</w:t>
-      </w:r>
-      <w:r>
-        <w:t>f the m</w:t>
-      </w:r>
-      <w:r>
-        <w:t>ajor problems he</w:t>
-      </w:r>
-      <w:r>
-        <w:t xml:space="preserve"> </w:t>
-      </w:r>
-      <w:r>
-        <w:t xml:space="preserve">had with his life, it was the fact that he was in control of where it was headed that was to be regarded as the most serious. </w:t>
-      </w:r>
-      <w:r>
-        <w:t>His logic being that his dearth of experience and chronic bad luck would lead him to making the wrong choices at every opportunity.</w:t>
-      </w:r>
-    </w:p>
-    <w:p>
-      <w:r>
-        <w:t>Keith took on an atypically fervent, yet still systematic, vigor as he went about addressing what he viewed his fatal flaw</w:t>
-      </w:r>
-      <w:r>
-        <w:t>. He</w:t>
-      </w:r>
-      <w:r>
-        <w:t xml:space="preserve"> </w:t>
-      </w:r>
-      <w:r>
-        <w:t>endeavored</w:t>
-      </w:r>
-      <w:r>
-        <w:t xml:space="preserve"> to, as best he could, offload his decision making to process onto others and being only too happy to accept their advice. </w:t>
-      </w:r>
-      <w:r>
-        <w:t xml:space="preserve">Over the </w:t>
-      </w:r>
-      <w:r>
-        <w:t>forthcoming</w:t>
-      </w:r>
-      <w:r>
-        <w:t xml:space="preserve"> </w:t>
-      </w:r>
-      <w:r>
-        <w:t>years</w:t>
-      </w:r>
-      <w:r>
-        <w:t xml:space="preserve"> after his revelation,</w:t>
-      </w:r>
-      <w:r>
-        <w:t xml:space="preserve"> </w:t>
-      </w:r>
-      <w:r>
-        <w:t>h</w:t>
-      </w:r>
-      <w:r>
-        <w:t xml:space="preserve">e managed to settle himself firmly into the role of the counseled even when the matter at hand was of the foremost importance in his life. Keith did this to the point of nigh on complete codependence with those </w:t>
-      </w:r>
-      <w:r>
-        <w:t xml:space="preserve">in his surrounding circle and in the process managed to divide </w:t>
-      </w:r>
-      <w:r>
-        <w:rPr>
-          <w:b/>
-        </w:rPr>
-        <w:t>[need a more mathematical term here]</w:t>
-      </w:r>
-      <w:r>
-        <w:t xml:space="preserve"> that circle into one whose borders enclosed but 2 units.</w:t>
-      </w:r>
-      <w:r>
-        <w:t xml:space="preserve"> </w:t>
-      </w:r>
-      <w:r>
-        <w:t xml:space="preserve">This would, in turn, shatter his confidence </w:t>
-      </w:r>
-      <w:r>
-        <w:t xml:space="preserve">when not </w:t>
-      </w:r>
-      <w:r>
-        <w:t>am</w:t>
-      </w:r>
-      <w:r>
-        <w:t xml:space="preserve">ongst </w:t>
-      </w:r>
-      <w:proofErr w:type="gramStart"/>
-      <w:r>
-        <w:t>the afore</w:t>
-      </w:r>
-      <w:proofErr w:type="gramEnd"/>
-      <w:r>
-        <w:t xml:space="preserve"> mentioned ‘best friends’, leading to Keith becoming a walking cacophony of social avoidance when he was not with them.</w:t>
-      </w:r>
-    </w:p>
-    <w:p>
-      <w:r>
-        <w:t xml:space="preserve">And so the </w:t>
-      </w:r>
-      <w:r>
-        <w:t xml:space="preserve">paradox of Keith </w:t>
-      </w:r>
-      <w:proofErr w:type="spellStart"/>
-      <w:r>
-        <w:t>Buchant</w:t>
-      </w:r>
-      <w:proofErr w:type="spellEnd"/>
-      <w:r>
-        <w:t xml:space="preserve"> became</w:t>
-      </w:r>
-      <w:r>
-        <w:t xml:space="preserve"> that despite being a man of many opinions he would never actually tell </w:t>
-      </w:r>
-      <w:r>
-        <w:t xml:space="preserve">most </w:t>
-      </w:r>
-      <w:r>
-        <w:t xml:space="preserve">people any of them. Instead he would stare blankly at them or shrug and offer a chuckle before steering the conversation in another direction. If one were to ask Keith himself, assuming he didn’t just dodge the question by pulling from his weathered playbook of social avoidance, he would simply sigh and utter the following quote “I am not a person of opinions because I feel the counter arguments too strongly” and hope for that to kill the debate. In the instances which it did not he would nod appropriately during the forthcoming lecture, all-the-while intensely debating himself about the issue. </w:t>
-      </w:r>
-    </w:p>
-    <w:p>
-      <w:r>
-        <w:t xml:space="preserve">Not even his usual utterances were spared from his mind’s eye. So it came to be that on one day he would, in the process of going about his usual routine, be about to deliver this most tired of authorial references when he was pulled into the throngs of internal debate once more. Keith wondered under his breath whether that was something of a commentary on his life up to that point, a headline of sorts, to be placed atop the roll of footage he would see in the process of death. ‘The life and times of Keith </w:t>
-      </w:r>
-      <w:proofErr w:type="spellStart"/>
-      <w:r>
-        <w:t>Buchant</w:t>
-      </w:r>
-      <w:proofErr w:type="spellEnd"/>
-      <w:r>
-        <w:t xml:space="preserve">: He was not a man of opinions because he felt the counter arguments too strongly. Also he stared stupidly at those who asked him for one.’ </w:t>
-      </w:r>
-    </w:p>
-    <w:p>
-      <w:r>
-        <w:t xml:space="preserve">Spelling out the title to himself allowed him to snap out of his reverie and he realize that he had trailed off in the middle of conversation to stare at the table and whisper intensely with himself. He looked up to find a </w:t>
-      </w:r>
-      <w:r>
-        <w:lastRenderedPageBreak/>
-        <w:t xml:space="preserve">young woman whose doe eyes looked back him with a cocktail of bemusement and genuine concern for his sanity. Keith apologized profusely for his poor etiquette before doing a quick scan of the mental playbook for a way out of the situation. His fear began to mount as he realized he may have to tell the woman something to assuage her doubts about his mental stability. That would be the socially correct thing to do, yes? When she read his expression - and observed what Keith could only assume was </w:t>
-      </w:r>
-      <w:r>
-        <w:t xml:space="preserve">confusion on his face - she </w:t>
-      </w:r>
-      <w:r>
-        <w:t xml:space="preserve">set her coffee down and touched her hand to his before looking at him, her eyes impossibly blue, and offered him a reassuring smile. </w:t>
-      </w:r>
-    </w:p>
-    <w:p>
-      <w:r>
-        <w:t>“Relax, Keith. Take a deep breath” she had said. He took several. “Now start again. You were telling me about your complex opinion on pennies.” Keith had two choices: he could angst again and probably hyperventilate while doing so – though that would get him what he wanted - or …</w:t>
-      </w:r>
-    </w:p>
-    <w:p>
-      <w:r>
-        <w:t>“Well, Skylar, it’s like this” he began.</w:t>
-      </w:r>
-    </w:p>
-    <w:p/>
-    <w:p/>
-    <w:p>
-      <w:pPr>
-        <w:rPr>
-          <w:b/>
-        </w:rPr>
-      </w:pPr>
-      <w:r>
-        <w:rPr>
-          <w:b/>
-        </w:rPr>
-        <w:t>Skylar Clarke</w:t>
-      </w:r>
-    </w:p>
-    <w:p>
-      <w:r>
-        <w:t xml:space="preserve">When he walked through the door to the women’s bathroom Skylar Clarke knew she was in love – or as close to love as Skylar could understand at the time. It was not that </w:t>
-      </w:r>
-      <w:r>
-        <w:t>he</w:t>
-      </w:r>
-      <w:r>
-        <w:t xml:space="preserve"> was particularly handsome or tall or exceptional in any of the superficial ways that Skylar</w:t>
-      </w:r>
-      <w:r>
-        <w:t xml:space="preserve"> </w:t>
-      </w:r>
-      <w:r>
-        <w:t>had been attracted to then</w:t>
-      </w:r>
-      <w:r>
-        <w:t>.</w:t>
-      </w:r>
-      <w:r>
-        <w:t xml:space="preserve"> It was that Keith</w:t>
-      </w:r>
-      <w:r>
-        <w:t xml:space="preserve"> </w:t>
-      </w:r>
-      <w:proofErr w:type="spellStart"/>
-      <w:r>
-        <w:t>Buchant</w:t>
-      </w:r>
-      <w:proofErr w:type="spellEnd"/>
-      <w:r>
-        <w:t xml:space="preserve"> had a quiet intellect to him, though occasionally she could see the steam escaping from him his brain when</w:t>
-      </w:r>
-      <w:r>
-        <w:t xml:space="preserve"> he</w:t>
-      </w:r>
-      <w:r>
-        <w:t xml:space="preserve"> though</w:t>
-      </w:r>
-      <w:r>
-        <w:t>t too hard. That was the</w:t>
-      </w:r>
-      <w:r>
-        <w:t xml:space="preserve"> point</w:t>
-      </w:r>
-      <w:r>
-        <w:t>:</w:t>
-      </w:r>
-      <w:r>
-        <w:t xml:space="preserve"> Keith thought. He was a thinker. So different to anyone that Skylar had met before that she had almost wanted to see him so frequently purely for novelty of the experience.  </w:t>
-      </w:r>
-    </w:p>
-    <w:p>
-      <w:r>
-        <w:t xml:space="preserve">They had </w:t>
-      </w:r>
-      <w:r>
-        <w:t>scarc</w:t>
-      </w:r>
-      <w:r>
-        <w:t xml:space="preserve">ely made eye contact when Keith had realized his folly before spinning on his heel and exiting the room. </w:t>
-      </w:r>
-      <w:r>
-        <w:t>Sky</w:t>
-      </w:r>
-      <w:r>
-        <w:t>e</w:t>
-      </w:r>
-      <w:r>
-        <w:t xml:space="preserve"> snuck a quick look in the mirror. Make-up? Fine. Hair? It’ll do. Teeth? Nothing stuck in them but they looked a little yellow, she should have them whitened.</w:t>
-      </w:r>
-      <w:r>
-        <w:t xml:space="preserve"> “Okay, I’m fine.” She said before taking off in search of him. </w:t>
-      </w:r>
-    </w:p>
-    <w:p>
-      <w:pPr>
-        <w:rPr>
-          <w:b/>
-        </w:rPr>
-      </w:pPr>
-      <w:r>
-        <w:rPr>
-          <w:b/>
-        </w:rPr>
-        <w:t>Harrison Grey</w:t>
-      </w:r>
-    </w:p>
-    <w:p>
-      <w:r>
-        <w:t xml:space="preserve">When Keith </w:t>
-      </w:r>
-      <w:proofErr w:type="spellStart"/>
-      <w:r>
-        <w:t>Buchant</w:t>
-      </w:r>
-      <w:proofErr w:type="spellEnd"/>
-      <w:r>
-        <w:t xml:space="preserve"> had recounted the story behind his latest set of broken glasses he made sure to mention two critical points. Firstly: the woman involved was mind-blowingly beautiful and secondly: he had failed, at that point in time, to get her number. </w:t>
-      </w:r>
-    </w:p>
-    <w:p/>
-    <w:p/>
-    <w:p>
-      <w:r>
-        <w:t xml:space="preserve">“No, that won’t do at all.” Keith </w:t>
-      </w:r>
-      <w:proofErr w:type="spellStart"/>
-      <w:r>
-        <w:t>Buchant</w:t>
-      </w:r>
-      <w:proofErr w:type="spellEnd"/>
-      <w:r>
-        <w:t xml:space="preserve"> closed the link to the job listing in front of him. A review and an opinion piece.  “I am not a person of opinions because I feel the counter arguments too strongly”. If there was one thing that all the threads could agree on it was that: that quote had defined his life up to this point.</w:t>
-      </w:r>
-      <w:r>
-        <w:t xml:space="preserve"> </w:t>
-      </w:r>
-    </w:p>
-    <w:p>
-      <w:proofErr w:type="gramStart"/>
-      <w:r>
-        <w:t>meet</w:t>
-      </w:r>
-      <w:proofErr w:type="gramEnd"/>
-      <w:r>
-        <w:t xml:space="preserve"> a woman on whom his </w:t>
-      </w:r>
-    </w:p>
-    <w:p>
-      <w:r>
-        <w:lastRenderedPageBreak/>
-        <w:t xml:space="preserve"> </w:t>
-      </w:r>
-      <w:proofErr w:type="gramStart"/>
-      <w:r>
-        <w:t>and</w:t>
-      </w:r>
-      <w:proofErr w:type="gramEnd"/>
-      <w:r>
-        <w:t xml:space="preserve"> in the progress of delivering this most tired of references to </w:t>
-      </w:r>
-    </w:p>
-    <w:p>
-      <w:r>
-        <w:t xml:space="preserve">On the day that Keith had decided to leave home </w:t>
-      </w:r>
-      <w:r>
-        <w:t xml:space="preserve">he decided to afford himself one more internal debate </w:t>
-      </w:r>
-    </w:p>
-    <w:p/>
-    <w:p>
-      <w:r>
-        <w:t>It was line that Keith himself thought of as a kind of headline for his life up until this point.</w:t>
-      </w:r>
-    </w:p>
-    <w:p/>
+        <w:t>Mackenzie</w:t>
+      </w:r>
+      <w:r>
+        <w:t xml:space="preserve"> realized that Hell had well and truly frozen over. She checked her watch immediately, 8pm, before looking up to find Skylar Clarke shivering at her door. The girl stood on the Anson family </w:t>
+      </w:r>
+      <w:r>
+        <w:t xml:space="preserve">greeting </w:t>
+      </w:r>
+      <w:r>
+        <w:t xml:space="preserve">mat that read ‘Friends welcome. Relatives by appointment.’ (A rather beautiful holder from the last visit that Mack’s extended family had paid to her place.) </w:t>
+      </w:r>
+    </w:p>
+    <w:p>
+      <w:r>
+        <w:t>This</w:t>
+      </w:r>
+      <w:r>
+        <w:t xml:space="preserve"> girl</w:t>
+      </w:r>
+      <w:r>
+        <w:t>, however,</w:t>
+      </w:r>
+      <w:r>
+        <w:t xml:space="preserve"> was neither to Mackenzie so what the hell was she doing here, sopping wet no less? </w:t>
+      </w:r>
+    </w:p>
+    <w:p>
+      <w:r>
+        <w:t xml:space="preserve">“Hi.” Skylar said </w:t>
+      </w:r>
+    </w:p>
+    <w:p>
+      <w:r>
+        <w:t>“Hi.” Mackenzie responded before silence des</w:t>
+      </w:r>
+      <w:r>
+        <w:t>cended upon them.</w:t>
+      </w:r>
+    </w:p>
+    <w:p>
+      <w:r>
+        <w:t xml:space="preserve"> “I’m not sure if we met. I’m Skye”</w:t>
+      </w:r>
+    </w:p>
+    <w:p>
+      <w:r>
+        <w:t xml:space="preserve">“Mackenzie.” </w:t>
+      </w:r>
+    </w:p>
+    <w:p>
+      <w:r>
+        <w:t xml:space="preserve">Skylar paused slightly as if she was unsure how to proceed. </w:t>
+      </w:r>
+      <w:r>
+        <w:t>They hadn’t met formally but Mackenzie knew the girl at her door</w:t>
+      </w:r>
+      <w:r>
+        <w:t xml:space="preserve"> (and her type)</w:t>
+      </w:r>
+      <w:r>
+        <w:t xml:space="preserve"> well enough not to want to associate with her sort.</w:t>
+      </w:r>
+    </w:p>
+    <w:p>
+      <w:r>
+        <w:t>Mackenzie</w:t>
+      </w:r>
+      <w:r>
+        <w:t xml:space="preserve"> would have been perfectly happy to stand there and stare at the girl while</w:t>
+      </w:r>
+      <w:r>
+        <w:t xml:space="preserve"> she froze her skinny little arse</w:t>
+      </w:r>
+      <w:r>
+        <w:t xml:space="preserve"> off but Mack had to get her inside before mother caught wind of the situation and spent the next hour fussing over the girl while simultaneously berating Mackenzie for her lack of empathy.  </w:t>
+      </w:r>
+    </w:p>
+    <w:p>
+      <w:r>
+        <w:t>“Come inside” she said with a sigh, relenting.</w:t>
+      </w:r>
+    </w:p>
+    <w:p>
+      <w:r>
+        <w:t>“Thank you. It’s raining cats-and-dogs at my place”</w:t>
+      </w:r>
+    </w:p>
+    <w:p>
+      <w:r>
+        <w:t>“Well lucky you’re here then.” Mack replied, her voice as flat as it could go.</w:t>
+      </w:r>
+    </w:p>
     <w:sectPr>
       <w:pgSz w:w="12240" w:h="15840"/>
       <w:pgMar w:top="1440" w:right="1440" w:bottom="1440" w:left="1440" w:header="720" w:footer="720" w:gutter="0"/>
@@ -620,16 +1001,16 @@
 <file path=word/numbering.xml><?xml version="1.0" encoding="utf-8"?>
 <w:numbering xmlns:wpc="http://schemas.microsoft.com/office/word/2010/wordprocessingCanvas" xmlns:mc="http://schemas.openxmlformats.org/markup-compatibility/2006" xmlns:o="urn:schemas-microsoft-com:office:office" xmlns:r="http://schemas.openxmlformats.org/officeDocument/2006/relationships" xmlns:m="http://schemas.openxmlformats.org/officeDocument/2006/math" xmlns:v="urn:schemas-microsoft-com:vml" xmlns:wp14="http://schemas.microsoft.com/office/word/2010/wordprocessingDrawing" xmlns:wp="http://schemas.openxmlformats.org/drawingml/2006/wordprocessingDrawing" xmlns:w10="urn:schemas-microsoft-com:office:word" xmlns:w="http://schemas.openxmlformats.org/wordprocessingml/2006/main" xmlns:w14="http://schemas.microsoft.com/office/word/2010/wordml" xmlns:w15="http://schemas.microsoft.com/office/word/2012/wordml" xmlns:wpg="http://schemas.microsoft.com/office/word/2010/wordprocessingGroup" xmlns:wpi="http://schemas.microsoft.com/office/word/2010/wordprocessingInk" xmlns:wne="http://schemas.microsoft.com/office/word/2006/wordml" xmlns:wps="http://schemas.microsoft.com/office/word/2010/wordprocessingShape" mc:Ignorable="w14 w15 wp14">
   <w:abstractNum w:abstractNumId="0" w15:restartNumberingAfterBreak="0">
-    <w:nsid w:val="0B433A8B"/>
+    <w:nsid w:val="020768BA"/>
     <w:multiLevelType w:val="hybridMultilevel"/>
-    <w:tmpl w:val="D3B0BA98"/>
-    <w:lvl w:ilvl="0" w:tplc="0409000F">
+    <w:tmpl w:val="A7F274C2"/>
+    <w:lvl w:ilvl="0" w:tplc="99442A2E">
       <w:start w:val="1"/>
       <w:numFmt w:val="decimal"/>
       <w:lvlText w:val="%1."/>
       <w:lvlJc w:val="left"/>
       <w:pPr>
-        <w:ind w:left="720" w:hanging="360"/>
+        <w:ind w:left="1080" w:hanging="360"/>
       </w:pPr>
       <w:rPr>
         <w:rFonts w:hint="default"/>
@@ -641,7 +1022,7 @@
       <w:lvlText w:val="%2."/>
       <w:lvlJc w:val="left"/>
       <w:pPr>
-        <w:ind w:left="1440" w:hanging="360"/>
+        <w:ind w:left="1800" w:hanging="360"/>
       </w:pPr>
     </w:lvl>
     <w:lvl w:ilvl="2" w:tplc="0409001B" w:tentative="1">
@@ -650,7 +1031,7 @@
       <w:lvlText w:val="%3."/>
       <w:lvlJc w:val="right"/>
       <w:pPr>
-        <w:ind w:left="2160" w:hanging="180"/>
+        <w:ind w:left="2520" w:hanging="180"/>
       </w:pPr>
     </w:lvl>
     <w:lvl w:ilvl="3" w:tplc="0409000F" w:tentative="1">
@@ -659,7 +1040,7 @@
       <w:lvlText w:val="%4."/>
       <w:lvlJc w:val="left"/>
       <w:pPr>
-        <w:ind w:left="2880" w:hanging="360"/>
+        <w:ind w:left="3240" w:hanging="360"/>
       </w:pPr>
     </w:lvl>
     <w:lvl w:ilvl="4" w:tplc="04090019" w:tentative="1">
@@ -668,7 +1049,7 @@
       <w:lvlText w:val="%5."/>
       <w:lvlJc w:val="left"/>
       <w:pPr>
-        <w:ind w:left="3600" w:hanging="360"/>
+        <w:ind w:left="3960" w:hanging="360"/>
       </w:pPr>
     </w:lvl>
     <w:lvl w:ilvl="5" w:tplc="0409001B" w:tentative="1">
@@ -677,7 +1058,7 @@
       <w:lvlText w:val="%6."/>
       <w:lvlJc w:val="right"/>
       <w:pPr>
-        <w:ind w:left="4320" w:hanging="180"/>
+        <w:ind w:left="4680" w:hanging="180"/>
       </w:pPr>
     </w:lvl>
     <w:lvl w:ilvl="6" w:tplc="0409000F" w:tentative="1">
@@ -686,7 +1067,7 @@
       <w:lvlText w:val="%7."/>
       <w:lvlJc w:val="left"/>
       <w:pPr>
-        <w:ind w:left="5040" w:hanging="360"/>
+        <w:ind w:left="5400" w:hanging="360"/>
       </w:pPr>
     </w:lvl>
     <w:lvl w:ilvl="7" w:tplc="04090019" w:tentative="1">
@@ -695,7 +1076,7 @@
       <w:lvlText w:val="%8."/>
       <w:lvlJc w:val="left"/>
       <w:pPr>
-        <w:ind w:left="5760" w:hanging="360"/>
+        <w:ind w:left="6120" w:hanging="360"/>
       </w:pPr>
     </w:lvl>
     <w:lvl w:ilvl="8" w:tplc="0409001B" w:tentative="1">
@@ -704,11 +1085,218 @@
       <w:lvlText w:val="%9."/>
       <w:lvlJc w:val="right"/>
       <w:pPr>
+        <w:ind w:left="6840" w:hanging="180"/>
+      </w:pPr>
+    </w:lvl>
+  </w:abstractNum>
+  <w:abstractNum w:abstractNumId="1" w15:restartNumberingAfterBreak="0">
+    <w:nsid w:val="0B433A8B"/>
+    <w:multiLevelType w:val="hybridMultilevel"/>
+    <w:tmpl w:val="55CE3EC4"/>
+    <w:lvl w:ilvl="0" w:tplc="69E25EEE">
+      <w:start w:val="1"/>
+      <w:numFmt w:val="decimal"/>
+      <w:lvlText w:val="%1."/>
+      <w:lvlJc w:val="left"/>
+      <w:pPr>
+        <w:ind w:left="720" w:hanging="360"/>
+      </w:pPr>
+      <w:rPr>
+        <w:rFonts w:asciiTheme="minorHAnsi" w:eastAsiaTheme="minorEastAsia" w:hAnsiTheme="minorHAnsi" w:cstheme="minorBidi"/>
+      </w:rPr>
+    </w:lvl>
+    <w:lvl w:ilvl="1" w:tplc="04090019" w:tentative="1">
+      <w:start w:val="1"/>
+      <w:numFmt w:val="lowerLetter"/>
+      <w:lvlText w:val="%2."/>
+      <w:lvlJc w:val="left"/>
+      <w:pPr>
+        <w:ind w:left="1440" w:hanging="360"/>
+      </w:pPr>
+    </w:lvl>
+    <w:lvl w:ilvl="2" w:tplc="0409001B" w:tentative="1">
+      <w:start w:val="1"/>
+      <w:numFmt w:val="lowerRoman"/>
+      <w:lvlText w:val="%3."/>
+      <w:lvlJc w:val="right"/>
+      <w:pPr>
+        <w:ind w:left="2160" w:hanging="180"/>
+      </w:pPr>
+    </w:lvl>
+    <w:lvl w:ilvl="3" w:tplc="0409000F" w:tentative="1">
+      <w:start w:val="1"/>
+      <w:numFmt w:val="decimal"/>
+      <w:lvlText w:val="%4."/>
+      <w:lvlJc w:val="left"/>
+      <w:pPr>
+        <w:ind w:left="2880" w:hanging="360"/>
+      </w:pPr>
+    </w:lvl>
+    <w:lvl w:ilvl="4" w:tplc="04090019" w:tentative="1">
+      <w:start w:val="1"/>
+      <w:numFmt w:val="lowerLetter"/>
+      <w:lvlText w:val="%5."/>
+      <w:lvlJc w:val="left"/>
+      <w:pPr>
+        <w:ind w:left="3600" w:hanging="360"/>
+      </w:pPr>
+    </w:lvl>
+    <w:lvl w:ilvl="5" w:tplc="0409001B" w:tentative="1">
+      <w:start w:val="1"/>
+      <w:numFmt w:val="lowerRoman"/>
+      <w:lvlText w:val="%6."/>
+      <w:lvlJc w:val="right"/>
+      <w:pPr>
+        <w:ind w:left="4320" w:hanging="180"/>
+      </w:pPr>
+    </w:lvl>
+    <w:lvl w:ilvl="6" w:tplc="0409000F" w:tentative="1">
+      <w:start w:val="1"/>
+      <w:numFmt w:val="decimal"/>
+      <w:lvlText w:val="%7."/>
+      <w:lvlJc w:val="left"/>
+      <w:pPr>
+        <w:ind w:left="5040" w:hanging="360"/>
+      </w:pPr>
+    </w:lvl>
+    <w:lvl w:ilvl="7" w:tplc="04090019" w:tentative="1">
+      <w:start w:val="1"/>
+      <w:numFmt w:val="lowerLetter"/>
+      <w:lvlText w:val="%8."/>
+      <w:lvlJc w:val="left"/>
+      <w:pPr>
+        <w:ind w:left="5760" w:hanging="360"/>
+      </w:pPr>
+    </w:lvl>
+    <w:lvl w:ilvl="8" w:tplc="0409001B" w:tentative="1">
+      <w:start w:val="1"/>
+      <w:numFmt w:val="lowerRoman"/>
+      <w:lvlText w:val="%9."/>
+      <w:lvlJc w:val="right"/>
+      <w:pPr>
         <w:ind w:left="6480" w:hanging="180"/>
       </w:pPr>
+    </w:lvl>
+  </w:abstractNum>
+  <w:abstractNum w:abstractNumId="2" w15:restartNumberingAfterBreak="0">
+    <w:nsid w:val="7DFA461D"/>
+    <w:multiLevelType w:val="hybridMultilevel"/>
+    <w:tmpl w:val="7B828D72"/>
+    <w:lvl w:ilvl="0" w:tplc="93F6D0BC">
+      <w:numFmt w:val="bullet"/>
+      <w:lvlText w:val=""/>
+      <w:lvlJc w:val="left"/>
+      <w:pPr>
+        <w:ind w:left="720" w:hanging="360"/>
+      </w:pPr>
+      <w:rPr>
+        <w:rFonts w:ascii="Wingdings" w:eastAsiaTheme="minorHAnsi" w:hAnsi="Wingdings" w:cstheme="minorBidi" w:hint="default"/>
+      </w:rPr>
+    </w:lvl>
+    <w:lvl w:ilvl="1" w:tplc="04090003" w:tentative="1">
+      <w:start w:val="1"/>
+      <w:numFmt w:val="bullet"/>
+      <w:lvlText w:val="o"/>
+      <w:lvlJc w:val="left"/>
+      <w:pPr>
+        <w:ind w:left="1440" w:hanging="360"/>
+      </w:pPr>
+      <w:rPr>
+        <w:rFonts w:ascii="Courier New" w:hAnsi="Courier New" w:cs="Courier New" w:hint="default"/>
+      </w:rPr>
+    </w:lvl>
+    <w:lvl w:ilvl="2" w:tplc="04090005" w:tentative="1">
+      <w:start w:val="1"/>
+      <w:numFmt w:val="bullet"/>
+      <w:lvlText w:val=""/>
+      <w:lvlJc w:val="left"/>
+      <w:pPr>
+        <w:ind w:left="2160" w:hanging="360"/>
+      </w:pPr>
+      <w:rPr>
+        <w:rFonts w:ascii="Wingdings" w:hAnsi="Wingdings" w:hint="default"/>
+      </w:rPr>
+    </w:lvl>
+    <w:lvl w:ilvl="3" w:tplc="04090001" w:tentative="1">
+      <w:start w:val="1"/>
+      <w:numFmt w:val="bullet"/>
+      <w:lvlText w:val=""/>
+      <w:lvlJc w:val="left"/>
+      <w:pPr>
+        <w:ind w:left="2880" w:hanging="360"/>
+      </w:pPr>
+      <w:rPr>
+        <w:rFonts w:ascii="Symbol" w:hAnsi="Symbol" w:hint="default"/>
+      </w:rPr>
+    </w:lvl>
+    <w:lvl w:ilvl="4" w:tplc="04090003" w:tentative="1">
+      <w:start w:val="1"/>
+      <w:numFmt w:val="bullet"/>
+      <w:lvlText w:val="o"/>
+      <w:lvlJc w:val="left"/>
+      <w:pPr>
+        <w:ind w:left="3600" w:hanging="360"/>
+      </w:pPr>
+      <w:rPr>
+        <w:rFonts w:ascii="Courier New" w:hAnsi="Courier New" w:cs="Courier New" w:hint="default"/>
+      </w:rPr>
+    </w:lvl>
+    <w:lvl w:ilvl="5" w:tplc="04090005" w:tentative="1">
+      <w:start w:val="1"/>
+      <w:numFmt w:val="bullet"/>
+      <w:lvlText w:val=""/>
+      <w:lvlJc w:val="left"/>
+      <w:pPr>
+        <w:ind w:left="4320" w:hanging="360"/>
+      </w:pPr>
+      <w:rPr>
+        <w:rFonts w:ascii="Wingdings" w:hAnsi="Wingdings" w:hint="default"/>
+      </w:rPr>
+    </w:lvl>
+    <w:lvl w:ilvl="6" w:tplc="04090001" w:tentative="1">
+      <w:start w:val="1"/>
+      <w:numFmt w:val="bullet"/>
+      <w:lvlText w:val=""/>
+      <w:lvlJc w:val="left"/>
+      <w:pPr>
+        <w:ind w:left="5040" w:hanging="360"/>
+      </w:pPr>
+      <w:rPr>
+        <w:rFonts w:ascii="Symbol" w:hAnsi="Symbol" w:hint="default"/>
+      </w:rPr>
+    </w:lvl>
+    <w:lvl w:ilvl="7" w:tplc="04090003" w:tentative="1">
+      <w:start w:val="1"/>
+      <w:numFmt w:val="bullet"/>
+      <w:lvlText w:val="o"/>
+      <w:lvlJc w:val="left"/>
+      <w:pPr>
+        <w:ind w:left="5760" w:hanging="360"/>
+      </w:pPr>
+      <w:rPr>
+        <w:rFonts w:ascii="Courier New" w:hAnsi="Courier New" w:cs="Courier New" w:hint="default"/>
+      </w:rPr>
+    </w:lvl>
+    <w:lvl w:ilvl="8" w:tplc="04090005" w:tentative="1">
+      <w:start w:val="1"/>
+      <w:numFmt w:val="bullet"/>
+      <w:lvlText w:val=""/>
+      <w:lvlJc w:val="left"/>
+      <w:pPr>
+        <w:ind w:left="6480" w:hanging="360"/>
+      </w:pPr>
+      <w:rPr>
+        <w:rFonts w:ascii="Wingdings" w:hAnsi="Wingdings" w:hint="default"/>
+      </w:rPr>
     </w:lvl>
   </w:abstractNum>
   <w:num w:numId="1">
+    <w:abstractNumId w:val="1"/>
+  </w:num>
+  <w:num w:numId="2">
+    <w:abstractNumId w:val="2"/>
+  </w:num>
+  <w:num w:numId="3">
     <w:abstractNumId w:val="0"/>
   </w:num>
 </w:numbering>
@@ -2024,7 +2612,7 @@
 </file>
 
 <file path=customXml/itemProps1.xml><?xml version="1.0" encoding="utf-8"?>
-<ds:datastoreItem xmlns:ds="http://schemas.openxmlformats.org/officeDocument/2006/customXml" ds:itemID="{817BC190-7C6E-4417-B048-FAFA06DB1409}">
+<ds:datastoreItem xmlns:ds="http://schemas.openxmlformats.org/officeDocument/2006/customXml" ds:itemID="{49093407-7DF7-4902-AC0C-E6963D71D038}">
   <ds:schemaRefs>
     <ds:schemaRef ds:uri="http://schemas.openxmlformats.org/officeDocument/2006/bibliography"/>
   </ds:schemaRefs>

</xml_diff>

<commit_message>
Made changes to Mack/Corri's perspective when meeting Skylar. Mack has become more angry, the more I've written about her. Skye has been surprisingly smart and genuinely nice as a person. Keith is an oddity to her but she welcomes that in her life. Keith himself has a selfish streak but is also a bumbling fool. I really need to tie all these characters together and march towards an overarching message.
</commit_message>
<xml_diff>
--- a/creative-writing/Paper-Walls.docx
+++ b/creative-writing/Paper-Walls.docx
@@ -116,7 +116,13 @@
         <w:t>scaring</w:t>
       </w:r>
       <w:r>
-        <w:t xml:space="preserve"> her half to death. Seriously, who the bleeding heck breaks into their friend’s house at 5am to tell them about</w:t>
+        <w:t xml:space="preserve"> her half to dea</w:t>
+      </w:r>
+      <w:r>
+        <w:t>th. Seriously, who the bleeding-</w:t>
+      </w:r>
+      <w:r>
+        <w:t>heck breaks into their friend’s house at 5am to tell them about</w:t>
       </w:r>
       <w:r>
         <w:t xml:space="preserve"> their escapades with some girl?</w:t>
@@ -484,13 +490,7 @@
         <w:rPr>
           <w:i/>
         </w:rPr>
-        <w:t>a Saves-The-Day record on. We kept singing till voices were gone and I was falling hard, you were barely hanging on. Now I just want to chase forever down with you around.</w:t>
-      </w:r>
-      <w:r>
-        <w:rPr>
-          <w:i/>
-        </w:rPr>
-        <w:t>’</w:t>
+        <w:t>a Saves-The-Day record on. We kept singing till voices were gone and I was falling hard, you were barely hanging on. Now I just want to chase forever down with you around.’</w:t>
       </w:r>
     </w:p>
     <w:p>
@@ -597,7 +597,13 @@
     <w:p>
       <w:r>
         <w:lastRenderedPageBreak/>
-        <w:t xml:space="preserve">It had started out innocently enough. Skylar had used the bathroom and then looked at herself in the mirror. Make-up? Fine. Hair? It’ll do. Teeth? Nothing stuck in them but they looked a little yellow, she should have them whitened. “Okay, I’m fine.” She said before she was alerted to the door opening to her right. </w:t>
+        <w:t xml:space="preserve">It had started out innocently enough. Skylar had used the bathroom and then looked at herself in the mirror. Make-up? Fine. Hair? It’ll do. Teeth? Nothing stuck in them but they looked a little yellow, she should have them whitened. “Okay, I’m fine.” She said </w:t>
+      </w:r>
+      <w:r>
+        <w:t xml:space="preserve">to no one in particular </w:t>
+      </w:r>
+      <w:r>
+        <w:t xml:space="preserve">before she was alerted to the door opening to her right. </w:t>
       </w:r>
     </w:p>
     <w:p>
@@ -623,7 +629,10 @@
         <w:t xml:space="preserve"> as she knew it now but she was certainly interested</w:t>
       </w:r>
       <w:r>
-        <w:t>, in like maybe?</w:t>
+        <w:t>, in-</w:t>
+      </w:r>
+      <w:r>
+        <w:t>like maybe?</w:t>
       </w:r>
       <w:r>
         <w:t xml:space="preserve"> It was not that he was particularly handsome or tall or exceptional in any of the superficial ways that Skylar had been attracted to then. It was that Keith Buchant had a quiet intellect to him. Occasionally she could see the steam escaping from him his brain when he thought too hard but that was the point: Keith thought. He was a thinker. So different to anyone that Skylar had met, let alone dated, before that she had almost wanted to see him frequently purely for novelty of the experience.</w:t>
@@ -658,7 +667,10 @@
         <w:t xml:space="preserve"> graceful nature</w:t>
       </w:r>
       <w:r>
-        <w:t>. When it came to matters which existed outside of abstract terms (i.e. the physical world), Keith was preternaturally unlucky and just a little bit goofy – it was usually quite cute but not in this case.</w:t>
+        <w:t>. When it came to matters that</w:t>
+      </w:r>
+      <w:r>
+        <w:t xml:space="preserve"> existed outside of abstract terms (i.e. the physical world), Keith was preternaturally unlucky and just a little bit goofy – it was usually quite cute but not in this case.</w:t>
       </w:r>
       <w:r>
         <w:t xml:space="preserve"> </w:t>
@@ -681,6 +693,15 @@
       <w:r>
         <w:t>, without his glasses to boot?</w:t>
       </w:r>
+      <w:r>
+        <w:t xml:space="preserve"> </w:t>
+      </w:r>
+      <w:r>
+        <w:rPr>
+          <w:b/>
+        </w:rPr>
+        <w:t>Need to have a reason for his glasses being gone</w:t>
+      </w:r>
     </w:p>
     <w:p>
       <w:r>
@@ -733,259 +754,823 @@
       </w:r>
       <w:r>
         <w:t>the mother took as an</w:t>
+      </w:r>
+      <w:r>
+        <w:t xml:space="preserve"> opportunity to rush forwards and give him a piece of her mind. The words ‘pervert’ and ‘sicko’ were tossed around before the woman took off her shoe and tried to give him what she described as ”5 of the best”. </w:t>
+      </w:r>
+    </w:p>
+    <w:p>
+      <w:r>
+        <w:t>“Ma’am, please stop!” she screamed, placing herself between Keith and the mother.</w:t>
+      </w:r>
+    </w:p>
+    <w:p>
+      <w:r>
+        <w:t>“I WILL NOT! This thing needs to be taught some manners!”</w:t>
+      </w:r>
+    </w:p>
+    <w:p>
+      <w:r>
+        <w:t>“Ma’am, it’s an honest mistake, he doesn’t have glasses with him. I’m pretty sure that he just mixed up the signs.”</w:t>
+      </w:r>
+    </w:p>
+    <w:p>
+      <w:r>
+        <w:t xml:space="preserve">“I </w:t>
+      </w:r>
+      <w:r>
+        <w:t>DON’T GIVE A DAMN</w:t>
+      </w:r>
+      <w:r>
+        <w:t>!</w:t>
+      </w:r>
+      <w:r>
+        <w:t>” she said before attempting to move towards him again.</w:t>
+      </w:r>
+    </w:p>
+    <w:p>
+      <w:r>
+        <w:t xml:space="preserve">If there was one attribute of her </w:t>
+      </w:r>
+      <w:r>
+        <w:t>P.O.I.</w:t>
+      </w:r>
+      <w:r>
+        <w:t xml:space="preserve"> that Skylar was grateful to </w:t>
+      </w:r>
+      <w:r>
+        <w:t>learn</w:t>
+      </w:r>
+      <w:r>
+        <w:t xml:space="preserve">, it was that he was deceptively quick. </w:t>
+      </w:r>
+      <w:r>
+        <w:t>Skylar</w:t>
+      </w:r>
+      <w:r>
+        <w:t xml:space="preserve"> had</w:t>
+      </w:r>
+      <w:r>
+        <w:t xml:space="preserve"> moved to shoot him a sympathy glance, but he had already dislodged himself and was in the process of getting the hell out of dodge</w:t>
+      </w:r>
+      <w:r>
+        <w:t xml:space="preserve"> when,</w:t>
+      </w:r>
+      <w:r>
+        <w:t xml:space="preserve"> </w:t>
+      </w:r>
+      <w:r>
+        <w:t>o</w:t>
+      </w:r>
+      <w:r>
+        <w:t>nce again, Keith</w:t>
+      </w:r>
+      <w:r>
+        <w:t>’s</w:t>
+      </w:r>
+      <w:r>
+        <w:t xml:space="preserve"> bad luck</w:t>
+      </w:r>
+      <w:r>
+        <w:t xml:space="preserve"> reared its</w:t>
+      </w:r>
+      <w:r>
+        <w:t xml:space="preserve"> ugly</w:t>
+      </w:r>
+      <w:r>
+        <w:t xml:space="preserve"> head</w:t>
+      </w:r>
+      <w:r>
+        <w:t>.</w:t>
+      </w:r>
+      <w:r>
+        <w:t xml:space="preserve"> </w:t>
+      </w:r>
+      <w:r>
+        <w:t>M</w:t>
+      </w:r>
+      <w:r>
+        <w:t xml:space="preserve">all security announce themselves </w:t>
+      </w:r>
+      <w:r>
+        <w:t>three seconds later and</w:t>
+      </w:r>
+      <w:r>
+        <w:t xml:space="preserve"> </w:t>
+      </w:r>
+      <w:r>
+        <w:t>his</w:t>
+      </w:r>
+      <w:r>
+        <w:t xml:space="preserve"> speed was really tested</w:t>
+      </w:r>
+      <w:r>
+        <w:t>.</w:t>
+      </w:r>
+      <w:r>
+        <w:t xml:space="preserve"> </w:t>
+      </w:r>
+    </w:p>
+    <w:p>
+      <w:r>
+        <w:t>That brought Skylar back to the beginning. In a room with an angry mother-daughter pairing who, for all intents and purposes, wanted her blood now that Keith had escaped.</w:t>
+      </w:r>
+      <w:r>
+        <w:t xml:space="preserve"> </w:t>
+      </w:r>
+    </w:p>
+    <w:p>
+      <w:pPr>
+        <w:rPr>
+          <w:b/>
+        </w:rPr>
+      </w:pPr>
+      <w:r>
+        <w:rPr>
+          <w:b/>
+        </w:rPr>
+        <w:lastRenderedPageBreak/>
+        <w:t>Skylar has come out smarter and nicer than I originally envisaged.</w:t>
+      </w:r>
+      <w:r>
+        <w:rPr>
+          <w:b/>
+        </w:rPr>
+        <w:t xml:space="preserve"> She’s more intrigued by Keith than anything else at this point and she’ll have a good laugh about this story when they meet up later.</w:t>
+      </w:r>
+      <w:r>
+        <w:rPr>
+          <w:b/>
+        </w:rPr>
+        <w:t xml:space="preserve"> She has to talk her way out of this situation as she’s not a runner like Keith.</w:t>
+      </w:r>
+      <w:r>
+        <w:rPr>
+          <w:b/>
+        </w:rPr>
+        <w:t xml:space="preserve"> Mackenzie, however, has come out angrier than originally intended which is fine. She has to learn to accept others for who they are. At the end of the funeral she must have done so.</w:t>
+      </w:r>
+      <w:r>
+        <w:rPr>
+          <w:b/>
+        </w:rPr>
+        <w:t xml:space="preserve"> She should hug Skylar while Harry sings be the young in the background.</w:t>
+      </w:r>
+    </w:p>
+    <w:p>
+      <w:r>
+        <w:t>No person is replaceable and there will never be another Keith Buchant</w:t>
+      </w:r>
+      <w:r>
+        <w:t xml:space="preserve"> but I will always treasure</w:t>
+      </w:r>
+      <w:r>
+        <w:t xml:space="preserve"> the Ke</w:t>
       </w:r>
       <w:bookmarkStart w:id="0" w:name="_GoBack"/>
       <w:bookmarkEnd w:id="0"/>
       <w:r>
-        <w:t xml:space="preserve"> opportunity to rush forwards and give him a piece of her mind. The words ‘pervert’ and ‘sicko’ were tossed around before the woman took off her shoe and tried to give him what she described as ”5 of the best”. </w:t>
-      </w:r>
-    </w:p>
-    <w:p>
-      <w:r>
-        <w:t>“Ma’am, please stop!” she screamed, placing herself between Keith and the mother.</w:t>
-      </w:r>
-    </w:p>
-    <w:p>
-      <w:r>
-        <w:t>“I WILL NOT! This thing needs to be taught some manners!”</w:t>
-      </w:r>
-    </w:p>
-    <w:p>
-      <w:r>
-        <w:t>“Ma’am, it’s an honest mistake, he doesn’t have glasses with him. I’m pretty sure that he just mixed up the signs.”</w:t>
-      </w:r>
-    </w:p>
-    <w:p>
-      <w:r>
-        <w:t xml:space="preserve">“I </w:t>
-      </w:r>
-      <w:r>
-        <w:t>DON’T GIVE A DAMN</w:t>
-      </w:r>
-      <w:r>
-        <w:t>!</w:t>
-      </w:r>
-      <w:r>
-        <w:t>” she said before attempting to move towards him again.</w:t>
-      </w:r>
-    </w:p>
-    <w:p>
-      <w:r>
-        <w:t xml:space="preserve">If there was one attribute of her </w:t>
-      </w:r>
-      <w:r>
-        <w:t>P.O.I.</w:t>
-      </w:r>
-      <w:r>
-        <w:t xml:space="preserve"> that Skylar was grateful to </w:t>
-      </w:r>
-      <w:r>
-        <w:t>learn</w:t>
-      </w:r>
-      <w:r>
-        <w:t xml:space="preserve">, it was that he was deceptively quick. </w:t>
-      </w:r>
-      <w:r>
-        <w:t>Skylar</w:t>
-      </w:r>
-      <w:r>
-        <w:t xml:space="preserve"> had</w:t>
-      </w:r>
-      <w:r>
-        <w:t xml:space="preserve"> moved to shoot him a sympathy glance, but he had already dislodged himself and was in the process of getting the hell out of dodge</w:t>
+        <w:t>ith I knew and</w:t>
+      </w:r>
+      <w:r>
+        <w:t xml:space="preserve"> my connection with him. And I will always treasure the connections that he gave me. Goodbye friend. Goodbye brother.</w:t>
+      </w:r>
+    </w:p>
+    <w:p>
+      <w:pPr>
+        <w:jc w:val="center"/>
+        <w:rPr>
+          <w:b/>
+        </w:rPr>
+      </w:pPr>
+      <w:r>
+        <w:rPr>
+          <w:b/>
+        </w:rPr>
+        <w:t>Mackenzie Anson</w:t>
+      </w:r>
+    </w:p>
+    <w:p>
+      <w:r>
+        <w:t>When Keith stopped talking to take a sip from his rapidly cooling tea, Mackenzie quickly debated the value in punching him really hard in the shoulder. No, that would result in him spilling tea all over her carpet</w:t>
+      </w:r>
+      <w:r>
+        <w:t xml:space="preserve"> and she had just vacuumed it this – yesterday- afternoon. Mack would</w:t>
+      </w:r>
+      <w:r>
+        <w:t xml:space="preserve"> wait until he put the drink down. </w:t>
+      </w:r>
+    </w:p>
+    <w:p>
+      <w:r>
+        <w:t>“So you just left her there? You ran away and left her there?” she asked trying be patient</w:t>
+      </w:r>
+    </w:p>
+    <w:p>
+      <w:r>
+        <w:t>“She</w:t>
+      </w:r>
+      <w:r>
+        <w:t>’s</w:t>
+      </w:r>
+      <w:r>
+        <w:t xml:space="preserve"> a smart girl</w:t>
       </w:r>
       <w:r>
         <w:t>.</w:t>
       </w:r>
       <w:r>
+        <w:t>”</w:t>
+      </w:r>
+      <w:r>
+        <w:t xml:space="preserve"> he said in response</w:t>
+      </w:r>
+    </w:p>
+    <w:p>
+      <w:r>
+        <w:t>“I’m going to break your arm myself</w:t>
+      </w:r>
+      <w:r>
+        <w:t>.</w:t>
+      </w:r>
+      <w:r>
+        <w:t>” she blurted out before swatting him on the back of the head. Not quite as venomous as she wanted it be but it got the message across.</w:t>
+      </w:r>
+    </w:p>
+    <w:p>
+      <w:r>
+        <w:t>“Ouch! If you would just wait, you’ll find that the night was only really beginning at that point.”</w:t>
+      </w:r>
+    </w:p>
+    <w:p>
+      <w:r>
+        <w:t>“Just give me the cliff notes”</w:t>
+      </w:r>
+      <w:r>
+        <w:t xml:space="preserve"> she responded with a sigh.</w:t>
+      </w:r>
+    </w:p>
+    <w:p>
+      <w:r>
+        <w:t>“No. Your turn first.”</w:t>
+      </w:r>
+    </w:p>
+    <w:p>
+      <w:r>
+        <w:t>“</w:t>
+      </w:r>
+      <w:r>
+        <w:t>Fine. T</w:t>
+      </w:r>
+      <w:r>
+        <w:t>here’</w:t>
+      </w:r>
+      <w:r>
+        <w:t>s a bit o</w:t>
+      </w:r>
+      <w:r>
+        <w:t xml:space="preserve">f swelling but no discoloration, bleeding, deformity or bone protruding from anything so I don’t think </w:t>
+      </w:r>
+      <w:r>
+        <w:t>it’s</w:t>
+      </w:r>
+      <w:r>
         <w:t xml:space="preserve"> </w:t>
       </w:r>
       <w:r>
-        <w:t>Once again, Keith</w:t>
-      </w:r>
-      <w:r>
-        <w:t>’s</w:t>
-      </w:r>
-      <w:r>
-        <w:t xml:space="preserve"> bad luck</w:t>
-      </w:r>
-      <w:r>
-        <w:t xml:space="preserve"> reared its head when</w:t>
+        <w:t>broken</w:t>
+      </w:r>
+      <w:r>
+        <w:t>. An x-ray will be able to tell us more but</w:t>
+      </w:r>
+      <w:r>
+        <w:t xml:space="preserve"> for</w:t>
+      </w:r>
+      <w:r>
+        <w:t xml:space="preserve"> now I’m wondering what the hell you did to yourself.</w:t>
+      </w:r>
+      <w:r>
+        <w:t>”</w:t>
+      </w:r>
+      <w:r>
+        <w:t xml:space="preserve"> Mack responded, letting her time in first aid shine through briefly. </w:t>
+      </w:r>
+    </w:p>
+    <w:p>
+      <w:r>
+        <w:t>“Patience grasshopper”</w:t>
+      </w:r>
+    </w:p>
+    <w:p>
+      <w:r>
+        <w:t>“I am going to eject you from my room.”</w:t>
+      </w:r>
+    </w:p>
+    <w:p>
+      <w:r>
+        <w:t>“I love you too.”</w:t>
+      </w:r>
+    </w:p>
+    <w:p>
+      <w:r>
+        <w:t>“Just get on with it”</w:t>
+      </w:r>
+      <w:r>
+        <w:t xml:space="preserve"> she muttered under her breath</w:t>
+      </w:r>
+    </w:p>
+    <w:p/>
+    <w:p/>
+    <w:p/>
+    <w:p/>
+    <w:p/>
+    <w:p>
+      <w:pPr>
+        <w:jc w:val="center"/>
+        <w:rPr>
+          <w:b/>
+        </w:rPr>
+      </w:pPr>
+      <w:r>
+        <w:rPr>
+          <w:b/>
+        </w:rPr>
+        <w:lastRenderedPageBreak/>
+        <w:t>Mackenzie</w:t>
+      </w:r>
+      <w:r>
+        <w:rPr>
+          <w:b/>
+        </w:rPr>
+        <w:t xml:space="preserve"> Anson</w:t>
+      </w:r>
+    </w:p>
+    <w:p>
+      <w:r>
+        <w:t>‘</w:t>
+      </w:r>
+      <w:r>
+        <w:rPr>
+          <w:i/>
+        </w:rPr>
+        <w:t>Accidents out on the highway to somewhere</w:t>
+      </w:r>
+      <w:r>
+        <w:rPr>
+          <w:i/>
+        </w:rPr>
+        <w:t>,</w:t>
+      </w:r>
+      <w:r>
+        <w:rPr>
+          <w:i/>
+        </w:rPr>
+        <w:t xml:space="preserve"> they tell us about when we’re young. </w:t>
+      </w:r>
+      <w:r>
+        <w:rPr>
+          <w:i/>
+        </w:rPr>
+        <w:t xml:space="preserve">Rescuers working to clean up the crashes before she can see what they’ve done. </w:t>
+      </w:r>
+      <w:r>
+        <w:rPr>
+          <w:i/>
+        </w:rPr>
+        <w:t>Nobody told her she’d lose in the first round, the last fight was fixed from the start.</w:t>
+      </w:r>
+      <w:r>
+        <w:t>’</w:t>
+      </w:r>
+    </w:p>
+    <w:p>
+      <w:r>
+        <w:t xml:space="preserve">It was a Thursday night when </w:t>
+      </w:r>
+      <w:r>
+        <w:t>Mackenzie</w:t>
+      </w:r>
+      <w:r>
+        <w:t xml:space="preserve"> realized that Hell had well and truly frozen over. Sh</w:t>
+      </w:r>
+      <w:r>
+        <w:t>e checked her watch immediately;</w:t>
+      </w:r>
+      <w:r>
+        <w:t xml:space="preserve"> it was 8pm.</w:t>
       </w:r>
       <w:r>
         <w:t xml:space="preserve"> </w:t>
       </w:r>
       <w:r>
-        <w:t xml:space="preserve">mall security announce themselves </w:t>
-      </w:r>
-      <w:r>
-        <w:t>three seconds later and his</w:t>
-      </w:r>
-      <w:r>
-        <w:t xml:space="preserve"> speed was really tested</w:t>
+        <w:t>She looked</w:t>
+      </w:r>
+      <w:r>
+        <w:t xml:space="preserve"> up to find Skylar Clarke shivering at her door. The girl stood on the Anson family </w:t>
+      </w:r>
+      <w:r>
+        <w:t xml:space="preserve">greeting </w:t>
+      </w:r>
+      <w:r>
+        <w:t xml:space="preserve">mat that read ‘Friends welcome. Relatives by appointment.’ (A rather beautiful holder from the last visit that Mack’s extended family had paid to her place.) </w:t>
+      </w:r>
+      <w:r>
+        <w:t>This</w:t>
+      </w:r>
+      <w:r>
+        <w:t xml:space="preserve"> girl</w:t>
+      </w:r>
+      <w:r>
+        <w:t>, however,</w:t>
+      </w:r>
+      <w:r>
+        <w:t xml:space="preserve"> was neither to Mackenzie so what the hell was she doing here, sopping wet no less? </w:t>
+      </w:r>
+    </w:p>
+    <w:p>
+      <w:r>
+        <w:t xml:space="preserve">“Hi.” Skylar said </w:t>
+      </w:r>
+    </w:p>
+    <w:p>
+      <w:r>
+        <w:t>“Hi.” Mackenzie responded before silence des</w:t>
+      </w:r>
+      <w:r>
+        <w:t>cended upon them.</w:t>
+      </w:r>
+    </w:p>
+    <w:p>
+      <w:r>
+        <w:t xml:space="preserve"> “I’m not sure if we met. I’m Skye</w:t>
       </w:r>
       <w:r>
         <w:t>.</w:t>
       </w:r>
       <w:r>
+        <w:t>”</w:t>
+      </w:r>
+      <w:r>
+        <w:t xml:space="preserve"> she said after 20 seconds</w:t>
+      </w:r>
+    </w:p>
+    <w:p>
+      <w:r>
+        <w:t xml:space="preserve">“Mackenzie.” </w:t>
+      </w:r>
+    </w:p>
+    <w:p>
+      <w:r>
+        <w:t xml:space="preserve">After an </w:t>
+      </w:r>
+      <w:r>
+        <w:t>aw</w:t>
+      </w:r>
+      <w:r>
+        <w:t xml:space="preserve">kward handshake, </w:t>
+      </w:r>
+      <w:r>
+        <w:t>Skylar paused</w:t>
+      </w:r>
+      <w:r>
+        <w:t xml:space="preserve"> as if she was unsure how to proceed. </w:t>
+      </w:r>
+      <w:r>
+        <w:t>They h</w:t>
+      </w:r>
+      <w:r>
+        <w:t>adn’t met formally but Mackenzie</w:t>
+      </w:r>
+      <w:r>
+        <w:t xml:space="preserve"> knew the girl’s type well enough: a blonde haired, blue-eyed manikin with</w:t>
+      </w:r>
+      <w:r>
+        <w:t xml:space="preserve"> perfect skin,</w:t>
+      </w:r>
+      <w:r>
+        <w:t xml:space="preserve"> perfect make-up,</w:t>
+      </w:r>
+      <w:r>
+        <w:t xml:space="preserve"> perfect hair and</w:t>
+      </w:r>
+      <w:r>
+        <w:t xml:space="preserve"> a smile that disappeared from her face the second it arrived. She was the exact kind of daddy’s</w:t>
+      </w:r>
+      <w:r>
+        <w:t>-little-</w:t>
+      </w:r>
+      <w:r>
+        <w:t>plastic</w:t>
+      </w:r>
+      <w:r>
+        <w:t>-</w:t>
+      </w:r>
+      <w:r>
+        <w:t xml:space="preserve">princess that had terrorized Mackenzie throughout high school. Whether it was for her pale complexion or her lack of interest in boys, girls like Skylar Clarke were there at every corner to torment her. </w:t>
+      </w:r>
+      <w:r>
+        <w:t>Mackenzie</w:t>
+      </w:r>
+      <w:r>
+        <w:t xml:space="preserve"> didn’t even have to know </w:t>
+      </w:r>
+      <w:r>
+        <w:t>anything about the girl to know who she associated with</w:t>
+      </w:r>
+      <w:r>
         <w:t xml:space="preserve"> </w:t>
       </w:r>
-    </w:p>
-    <w:p>
-      <w:r>
-        <w:t>That brought Skylar back to the beginning. In a room with an angry mother-daughter pairing who, for all intents and purposes, wanted her blood now that Keith had escaped.</w:t>
+      <w:r>
+        <w:t>and</w:t>
+      </w:r>
+      <w:r>
+        <w:t xml:space="preserve"> to know</w:t>
+      </w:r>
+      <w:r>
+        <w:t xml:space="preserve"> that she</w:t>
+      </w:r>
+      <w:r>
+        <w:t>, herself,</w:t>
+      </w:r>
+      <w:r>
+        <w:t xml:space="preserve"> definitely did not fit within that circle. </w:t>
+      </w:r>
+    </w:p>
+    <w:p>
+      <w:r>
+        <w:t xml:space="preserve">The question of why </w:t>
+      </w:r>
+      <w:r>
+        <w:t>a girl like her</w:t>
       </w:r>
       <w:r>
         <w:t xml:space="preserve"> </w:t>
       </w:r>
-    </w:p>
-    <w:p>
-      <w:r>
-        <w:t>“”</w:t>
-      </w:r>
-    </w:p>
-    <w:p>
-      <w:pPr>
-        <w:jc w:val="center"/>
-        <w:rPr>
-          <w:b/>
-        </w:rPr>
-      </w:pPr>
-      <w:r>
-        <w:rPr>
-          <w:b/>
-        </w:rPr>
+      <w:r>
+        <w:t>was at Mackenzie’s door</w:t>
+      </w:r>
+      <w:r>
+        <w:t xml:space="preserve"> was something Mackenzie</w:t>
+      </w:r>
+      <w:r>
+        <w:t>, herself,</w:t>
+      </w:r>
+      <w:r>
+        <w:t xml:space="preserve"> didn’</w:t>
+      </w:r>
+      <w:r>
+        <w:t>t care to know</w:t>
+      </w:r>
+      <w:r>
+        <w:t xml:space="preserve"> the answer to</w:t>
+      </w:r>
+      <w:r>
+        <w:t>. I</w:t>
+      </w:r>
+      <w:r>
+        <w:t xml:space="preserve">n fact the only reason that she didn’t slam the door in the bitch’s face was out of loyalty to the unfortunate and naïve twit that was Skylar’s boyfriend. </w:t>
+      </w:r>
+      <w:r>
+        <w:t>When it came to women, Keith was terrible judge of character</w:t>
+      </w:r>
+      <w:r>
+        <w:t xml:space="preserve"> (save Mack of course)</w:t>
+      </w:r>
+      <w:r>
+        <w:t>. He fell deep for easy smiles and pretty faces</w:t>
+      </w:r>
+      <w:r>
+        <w:t>, never bothering to look for</w:t>
+      </w:r>
+      <w:r>
+        <w:t xml:space="preserve"> </w:t>
+      </w:r>
+      <w:r>
+        <w:t>a</w:t>
+      </w:r>
+      <w:r>
+        <w:t xml:space="preserve"> monster beneath the mask.</w:t>
+      </w:r>
+      <w:r>
+        <w:t xml:space="preserve"> And there was always a monster beneath the mask of the women he liked. </w:t>
+      </w:r>
+      <w:r>
+        <w:t>Whether it was Kelly Siren or Rebecca Holloman or now Skylar Clarke, they all were monsters in short skirts. Though credit where it was due: this was the first monster that had actually come face-to-face with Ma</w:t>
+      </w:r>
+      <w:r>
+        <w:t>ckenzie Anson and not run away.</w:t>
+      </w:r>
+    </w:p>
+    <w:p>
+      <w:r>
+        <w:t xml:space="preserve">While </w:t>
+      </w:r>
+      <w:r>
         <w:t>Mackenzie</w:t>
       </w:r>
       <w:r>
-        <w:rPr>
-          <w:b/>
-        </w:rPr>
-        <w:t xml:space="preserve"> Anson</w:t>
+        <w:t xml:space="preserve"> really</w:t>
+      </w:r>
+      <w:r>
+        <w:t xml:space="preserve"> would have been perfectly happy to stand there and stare at the girl while</w:t>
+      </w:r>
+      <w:r>
+        <w:t xml:space="preserve"> </w:t>
+      </w:r>
+      <w:r>
+        <w:t>she froze her skinny little ass</w:t>
+      </w:r>
+      <w:r>
+        <w:t xml:space="preserve"> off,</w:t>
+      </w:r>
+      <w:r>
+        <w:t xml:space="preserve"> Mack had to get her inside before</w:t>
+      </w:r>
+      <w:r>
+        <w:t xml:space="preserve"> her visitin</w:t>
+      </w:r>
+      <w:r>
+        <w:t>g</w:t>
+      </w:r>
+      <w:r>
+        <w:t xml:space="preserve"> mother</w:t>
+      </w:r>
+      <w:r>
+        <w:t xml:space="preserve"> (by appointment)</w:t>
+      </w:r>
+      <w:r>
+        <w:t xml:space="preserve"> caught wind of the situation</w:t>
+      </w:r>
+      <w:r>
+        <w:t>. The older woman would probably spend</w:t>
+      </w:r>
+      <w:r>
+        <w:t xml:space="preserve"> the next hour fussing over the girl while simultane</w:t>
+      </w:r>
+      <w:r>
+        <w:t xml:space="preserve">ously berating </w:t>
+      </w:r>
+      <w:r>
+        <w:t>her daughter</w:t>
+      </w:r>
+      <w:r>
+        <w:t xml:space="preserve"> for a</w:t>
+      </w:r>
+      <w:r>
+        <w:t xml:space="preserve"> lack of empathy.  </w:t>
+      </w:r>
+      <w:r>
+        <w:t>If something like that happene</w:t>
+      </w:r>
+      <w:r>
+        <w:t xml:space="preserve">d, Mackenzie may actually </w:t>
+      </w:r>
+      <w:r>
+        <w:t>throw up</w:t>
+      </w:r>
+      <w:r>
+        <w:t xml:space="preserve"> or something</w:t>
+      </w:r>
+      <w:r>
+        <w:t xml:space="preserve">. The mere thought of it sent waves of anger down her spine to the point where she simply said: </w:t>
+      </w:r>
+      <w:r>
+        <w:t>“Come inside</w:t>
+      </w:r>
+      <w:r>
+        <w:t>.</w:t>
+      </w:r>
+      <w:r>
+        <w:t>”</w:t>
       </w:r>
     </w:p>
     <w:p>
       <w:r>
         <w:lastRenderedPageBreak/>
-        <w:t>‘</w:t>
-      </w:r>
-      <w:r>
+        <w:t>“Thank you. It’s r</w:t>
+      </w:r>
+      <w:r>
+        <w:t>aining cats-and-dogs out here</w:t>
+      </w:r>
+      <w:r>
+        <w:t>”</w:t>
+      </w:r>
+      <w:r>
+        <w:t xml:space="preserve"> Skylar responded, a look of gratitude cros</w:t>
+      </w:r>
+      <w:r>
+        <w:t>sing her face for</w:t>
+      </w:r>
+      <w:r>
+        <w:t xml:space="preserve"> a </w:t>
+      </w:r>
+      <w:r>
+        <w:t xml:space="preserve">three </w:t>
+      </w:r>
+      <w:r>
+        <w:t>Nanosecond</w:t>
+      </w:r>
+      <w:r>
+        <w:t>s</w:t>
+      </w:r>
+      <w:r>
+        <w:t>.</w:t>
+      </w:r>
+      <w:r>
+        <w:t xml:space="preserve"> </w:t>
+      </w:r>
+      <w:r>
+        <w:t>That was t</w:t>
+      </w:r>
+      <w:r>
+        <w:t>wo</w:t>
+      </w:r>
+      <w:r>
+        <w:t xml:space="preserve"> nanoseconds</w:t>
+      </w:r>
+      <w:r>
+        <w:t xml:space="preserve"> longer than Mackenzie would have expected.</w:t>
+      </w:r>
+    </w:p>
+    <w:p>
+      <w:r>
+        <w:t>“Well lucky you’re coming inside then</w:t>
+      </w:r>
+      <w:r>
+        <w:t>.” Mack</w:t>
+      </w:r>
+      <w:r>
+        <w:t>enzie</w:t>
+      </w:r>
+      <w:r>
+        <w:t xml:space="preserve"> replied, her voice as flat as it could go.</w:t>
+      </w:r>
+    </w:p>
+    <w:p>
+      <w:pPr>
         <w:rPr>
           <w:i/>
         </w:rPr>
-        <w:t xml:space="preserve">Accidents out on the highway to somewhere they tell us about when we’re young. </w:t>
-      </w:r>
+      </w:pPr>
       <w:r>
         <w:rPr>
           <w:i/>
         </w:rPr>
-        <w:t xml:space="preserve">Rescuers working to clean up the crashes before she can see what they’ve done. </w:t>
+        <w:t>I know w</w:t>
       </w:r>
       <w:r>
         <w:rPr>
           <w:i/>
         </w:rPr>
-        <w:t>Nobody told her she’d lose in the first round, the last fight was fixed from the start.</w:t>
-      </w:r>
-      <w:r>
+        <w:t>e’ll forever be the young. Where I was broken I am healed. I learned to fight, I learned to feel and I can’t believe my eyes. You are still here next to me, you’</w:t>
+      </w:r>
+      <w:r>
+        <w:rPr>
+          <w:i/>
+        </w:rPr>
+        <w:t>re all I need</w:t>
+      </w:r>
+      <w:r>
+        <w:rPr>
+          <w:i/>
+        </w:rPr>
+        <w:t xml:space="preserve"> </w:t>
+      </w:r>
+      <w:r>
+        <w:rPr>
+          <w:i/>
+        </w:rPr>
+        <w:t>and you</w:t>
+      </w:r>
+      <w:r>
+        <w:rPr>
+          <w:i/>
+        </w:rPr>
         <w:t>’</w:t>
       </w:r>
-    </w:p>
-    <w:p>
-      <w:r>
-        <w:t xml:space="preserve">It was a Thursday night when </w:t>
-      </w:r>
-      <w:r>
-        <w:t>Mackenzie</w:t>
-      </w:r>
-      <w:r>
-        <w:t xml:space="preserve"> realized that Hell had well and truly frozen over. She checked her watch immediately, 8pm, before looking up to find Skylar Clarke shivering at her door. The girl stood on the Anson family </w:t>
-      </w:r>
-      <w:r>
-        <w:t xml:space="preserve">greeting </w:t>
-      </w:r>
-      <w:r>
-        <w:t xml:space="preserve">mat that read ‘Friends welcome. Relatives by appointment.’ (A rather beautiful holder from the last visit that Mack’s extended family had paid to her place.) </w:t>
-      </w:r>
-    </w:p>
-    <w:p>
-      <w:r>
-        <w:t>This</w:t>
-      </w:r>
-      <w:r>
-        <w:t xml:space="preserve"> girl</w:t>
-      </w:r>
-      <w:r>
-        <w:t>, however,</w:t>
-      </w:r>
-      <w:r>
-        <w:t xml:space="preserve"> was neither to Mackenzie so what the hell was she doing here, sopping wet no less? </w:t>
-      </w:r>
-    </w:p>
-    <w:p>
-      <w:r>
-        <w:t xml:space="preserve">“Hi.” Skylar said </w:t>
-      </w:r>
-    </w:p>
-    <w:p>
-      <w:r>
-        <w:t>“Hi.” Mackenzie responded before silence des</w:t>
-      </w:r>
-      <w:r>
-        <w:t>cended upon them.</w:t>
-      </w:r>
-    </w:p>
-    <w:p>
-      <w:r>
-        <w:t xml:space="preserve"> “I’m not sure if we met. I’m Skye”</w:t>
-      </w:r>
-    </w:p>
-    <w:p>
-      <w:r>
-        <w:t xml:space="preserve">“Mackenzie.” </w:t>
-      </w:r>
-    </w:p>
-    <w:p>
-      <w:r>
-        <w:t xml:space="preserve">Skylar paused slightly as if she was unsure how to proceed. </w:t>
-      </w:r>
-      <w:r>
-        <w:t>They hadn’t met formally but Mackenzie knew the girl at her door</w:t>
-      </w:r>
-      <w:r>
-        <w:t xml:space="preserve"> (and her type)</w:t>
-      </w:r>
-      <w:r>
-        <w:t xml:space="preserve"> well enough not to want to associate with her sort.</w:t>
-      </w:r>
-    </w:p>
-    <w:p>
-      <w:r>
-        <w:t>Mackenzie</w:t>
-      </w:r>
-      <w:r>
-        <w:t xml:space="preserve"> would have been perfectly happy to stand there and stare at the girl while</w:t>
-      </w:r>
-      <w:r>
-        <w:t xml:space="preserve"> she froze her skinny little arse</w:t>
-      </w:r>
-      <w:r>
-        <w:t xml:space="preserve"> off but Mack had to get her inside before mother caught wind of the situation and spent the next hour fussing over the girl while simultaneously berating Mackenzie for her lack of empathy.  </w:t>
-      </w:r>
-    </w:p>
-    <w:p>
-      <w:r>
-        <w:t>“Come inside” she said with a sigh, relenting.</w:t>
-      </w:r>
-    </w:p>
-    <w:p>
-      <w:r>
-        <w:t>“Thank you. It’s raining cats-and-dogs at my place”</w:t>
-      </w:r>
-    </w:p>
-    <w:p>
-      <w:r>
-        <w:t>“Well lucky you’re here then.” Mack replied, her voice as flat as it could go.</w:t>
+      <w:r>
+        <w:rPr>
+          <w:i/>
+        </w:rPr>
+        <w:t>re</w:t>
+      </w:r>
+      <w:r>
+        <w:rPr>
+          <w:i/>
+        </w:rPr>
+        <w:t xml:space="preserve"> all I see</w:t>
+      </w:r>
+      <w:r>
+        <w:rPr>
+          <w:i/>
+        </w:rPr>
+        <w:t>,</w:t>
+      </w:r>
+      <w:r>
+        <w:rPr>
+          <w:i/>
+        </w:rPr>
+        <w:t xml:space="preserve"> in this life we hoped to find.</w:t>
       </w:r>
     </w:p>
     <w:sectPr>
@@ -2612,7 +3197,7 @@
 </file>
 
 <file path=customXml/itemProps1.xml><?xml version="1.0" encoding="utf-8"?>
-<ds:datastoreItem xmlns:ds="http://schemas.openxmlformats.org/officeDocument/2006/customXml" ds:itemID="{49093407-7DF7-4902-AC0C-E6963D71D038}">
+<ds:datastoreItem xmlns:ds="http://schemas.openxmlformats.org/officeDocument/2006/customXml" ds:itemID="{7E78347A-DACA-48A7-ACE2-F9AE24DD80F3}">
   <ds:schemaRefs>
     <ds:schemaRef ds:uri="http://schemas.openxmlformats.org/officeDocument/2006/bibliography"/>
   </ds:schemaRefs>

</xml_diff>

<commit_message>
Made some minor changes to the opening of chapter 2 (which is much better now) Mackenzie/ Piper's sensibility as a character is getting better.
</commit_message>
<xml_diff>
--- a/creative-writing/Paper-Walls.docx
+++ b/creative-writing/Paper-Walls.docx
@@ -386,19 +386,25 @@
     </w:p>
     <w:p>
       <w:r>
-        <w:t xml:space="preserve">The last time Mackenzie had seen her best friend he had been committing a felony. Breaking-and-entering to be precise. That was a felony charge in the </w:t>
-      </w:r>
-      <w:r>
-        <w:t>‘</w:t>
-      </w:r>
-      <w:r>
-        <w:t xml:space="preserve">States, right? She wasn’t really angry at him for that – Harrison </w:t>
+        <w:t xml:space="preserve">The last time Mackenzie had seen her best friend he had been committing a felony. Breaking-and-entering to be precise. </w:t>
+      </w:r>
+      <w:r>
+        <w:t xml:space="preserve">That was a felony charge </w:t>
+      </w:r>
+      <w:r>
+        <w:t xml:space="preserve">right? She wasn’t really angry at him for that – Harrison </w:t>
       </w:r>
       <w:r>
         <w:t>was</w:t>
       </w:r>
       <w:r>
-        <w:t xml:space="preserve"> breaking in to places every 10 minutes and getting caught every 20 – she was angry at him beca</w:t>
+        <w:t xml:space="preserve"> breaking in to places every 10 minut</w:t>
+      </w:r>
+      <w:r>
+        <w:t>es and getting caught every 20. S</w:t>
+      </w:r>
+      <w:r>
+        <w:t>he was angry at him beca</w:t>
       </w:r>
       <w:r>
         <w:t xml:space="preserve">use it was 03:51am on a </w:t>
@@ -508,89 +514,86 @@
       </w:r>
       <w:r>
         <w:t>hen made a mental note to kill</w:t>
+      </w:r>
+      <w:r>
+        <w:t xml:space="preserve"> him later. </w:t>
+      </w:r>
+      <w:r>
+        <w:t xml:space="preserve"> </w:t>
+      </w:r>
+    </w:p>
+    <w:p>
+      <w:r>
+        <w:t xml:space="preserve">Apparently </w:t>
+      </w:r>
+      <w:r>
+        <w:t>he</w:t>
+      </w:r>
+      <w:r>
+        <w:t xml:space="preserve"> had</w:t>
+      </w:r>
+      <w:r>
+        <w:t xml:space="preserve"> managed to crack his glasses and injure his right arm in the 36-hour per</w:t>
+      </w:r>
+      <w:r>
+        <w:t>iod since she had last seen him.</w:t>
+      </w:r>
+      <w:r>
+        <w:t xml:space="preserve"> </w:t>
+      </w:r>
+      <w:r>
+        <w:t>H</w:t>
+      </w:r>
+      <w:r>
+        <w:t>e</w:t>
+      </w:r>
+      <w:r>
+        <w:t xml:space="preserve"> was certain</w:t>
+      </w:r>
+      <w:r>
+        <w:t>, however,</w:t>
+      </w:r>
+      <w:r>
+        <w:t xml:space="preserve"> to</w:t>
+      </w:r>
+      <w:r>
+        <w:t xml:space="preserve"> </w:t>
+      </w:r>
+      <w:r>
+        <w:t>mention two poin</w:t>
+      </w:r>
+      <w:r>
+        <w:t>ts. Firstly: the woman involved-</w:t>
+      </w:r>
+      <w:r>
+        <w:t xml:space="preserve"> and there was alway</w:t>
+      </w:r>
+      <w:r>
+        <w:t>s a woman involved-</w:t>
+      </w:r>
+      <w:r>
+        <w:t xml:space="preserve"> was mind-blowingly beautiful with a set of, and she was quoting him directly here, “sparkling blue eyes that [he] could get lost in for days.” Secondly: he hadn’t actually managed to get her number.</w:t>
+      </w:r>
+    </w:p>
+    <w:p>
+      <w:r>
+        <w:lastRenderedPageBreak/>
+        <w:t>Mackenzie’s first instinct was grab h</w:t>
+      </w:r>
+      <w:r>
+        <w:t>er hockey stick and beat the ever-loving-shit out</w:t>
+      </w:r>
+      <w:r>
+        <w:t xml:space="preserve"> whatever </w:t>
+      </w:r>
+      <w:r>
+        <w:t>had just come though</w:t>
+      </w:r>
+      <w:r>
+        <w:t xml:space="preserve"> her window</w:t>
       </w:r>
       <w:bookmarkStart w:id="0" w:name="_GoBack"/>
       <w:bookmarkEnd w:id="0"/>
-      <w:r>
-        <w:t xml:space="preserve"> him later. </w:t>
-      </w:r>
-      <w:r>
-        <w:t xml:space="preserve"> </w:t>
-      </w:r>
-    </w:p>
-    <w:p>
-      <w:r>
-        <w:t xml:space="preserve">Apparently </w:t>
-      </w:r>
-      <w:r>
-        <w:t>he</w:t>
-      </w:r>
-      <w:r>
-        <w:t xml:space="preserve"> had</w:t>
-      </w:r>
-      <w:r>
-        <w:t xml:space="preserve"> managed to crack his glasses and injure his right arm in the 36-hour per</w:t>
-      </w:r>
-      <w:r>
-        <w:t>iod since she had last seen him.</w:t>
-      </w:r>
-      <w:r>
-        <w:t xml:space="preserve"> </w:t>
-      </w:r>
-      <w:r>
-        <w:t>H</w:t>
-      </w:r>
-      <w:r>
-        <w:t>e</w:t>
-      </w:r>
-      <w:r>
-        <w:t xml:space="preserve"> was certain</w:t>
-      </w:r>
-      <w:r>
-        <w:t>, however,</w:t>
-      </w:r>
-      <w:r>
-        <w:t xml:space="preserve"> to</w:t>
-      </w:r>
-      <w:r>
-        <w:t xml:space="preserve"> </w:t>
-      </w:r>
-      <w:r>
-        <w:t>mention two poin</w:t>
-      </w:r>
-      <w:r>
-        <w:t>ts. Firstly: the woman involved-</w:t>
-      </w:r>
-      <w:r>
-        <w:t xml:space="preserve"> and there was alway</w:t>
-      </w:r>
-      <w:r>
-        <w:t>s a woman involved-</w:t>
-      </w:r>
-      <w:r>
-        <w:t xml:space="preserve"> was mind-blowingly beautiful with a set of, and she was quoting him directly here, “sparkling blue eyes that [he] could get lost in for days.” Secondly: he hadn’t actually managed to get her number.</w:t>
-      </w:r>
-    </w:p>
-    <w:p>
-      <w:r>
-        <w:lastRenderedPageBreak/>
-        <w:t>Mackenzie’s first instinct was grab h</w:t>
-      </w:r>
-      <w:r>
-        <w:t>er hockey stick and beat the ever-loving-shit out</w:t>
-      </w:r>
-      <w:r>
-        <w:t xml:space="preserve"> whatever </w:t>
-      </w:r>
-      <w:r>
-        <w:t>had just come though</w:t>
-      </w:r>
-      <w:r>
-        <w:t xml:space="preserve"> her window that had</w:t>
-      </w:r>
-      <w:r>
-        <w:t xml:space="preserve"> just woken her from her up</w:t>
-      </w:r>
       <w:r>
         <w:t>. Keith was lucky that she had realized it was him before she had the chance to do anything or he’d have a bashed-in face to go with that arm.</w:t>
       </w:r>
@@ -1006,10 +1009,27 @@
           <w:b/>
         </w:rPr>
       </w:pPr>
-      <w:r>
+    </w:p>
+    <w:p>
+      <w:pPr>
+        <w:jc w:val="center"/>
         <w:rPr>
           <w:b/>
         </w:rPr>
+      </w:pPr>
+    </w:p>
+    <w:p>
+      <w:pPr>
+        <w:jc w:val="center"/>
+        <w:rPr>
+          <w:b/>
+        </w:rPr>
+      </w:pPr>
+      <w:r>
+        <w:rPr>
+          <w:b/>
+        </w:rPr>
+        <w:lastRenderedPageBreak/>
         <w:t xml:space="preserve">Chapter III - </w:t>
       </w:r>
       <w:r>
@@ -1050,112 +1070,124 @@
         <w:rPr>
           <w:i/>
         </w:rPr>
+        <w:t>And every day I’m learning how to make it through this life I’m in.</w:t>
+      </w:r>
+    </w:p>
+    <w:p>
+      <w:pPr>
+        <w:jc w:val="center"/>
+        <w:rPr>
+          <w:b/>
+        </w:rPr>
+      </w:pPr>
+    </w:p>
+    <w:p>
+      <w:r>
+        <w:t>When Keith stopped talking to take a sip from his rapidly cooling tea, Mackenzie quickly debated the value in punching him really hard in the shoulder. No, that would result in him spilling tea all over her carpet and</w:t>
+      </w:r>
+      <w:r>
+        <w:t xml:space="preserve"> she had just vacuumed it</w:t>
+      </w:r>
+      <w:r>
+        <w:t xml:space="preserve"> </w:t>
+      </w:r>
+      <w:r>
+        <w:t>yesterday</w:t>
+      </w:r>
+      <w:r>
+        <w:t xml:space="preserve"> afternoon. Mack would wait until he put the drink down. </w:t>
+      </w:r>
+    </w:p>
+    <w:p>
+      <w:r>
+        <w:t>“So you just left Skylar there? You ran away and left her there?” she asked trying be patient</w:t>
+      </w:r>
+    </w:p>
+    <w:p>
+      <w:r>
+        <w:t>“</w:t>
+      </w:r>
+      <w:r>
+        <w:t>Not my finest moment</w:t>
+      </w:r>
+      <w:r>
+        <w:t>” he said in response</w:t>
+      </w:r>
+    </w:p>
+    <w:p>
+      <w:r>
+        <w:t>“I’m going to break your arm myself.” she blurted out before swatting him on the back of the head. Not quite as venomous as she wanted it be but it got the message across.</w:t>
+      </w:r>
+    </w:p>
+    <w:p>
+      <w:r>
+        <w:t>“Ouch! If you would just wait, you’ll find that the night was only really beginning at that point.”</w:t>
+      </w:r>
+    </w:p>
+    <w:p>
+      <w:r>
+        <w:t>“Just give me the cliff notes” she responded with a sigh.</w:t>
+      </w:r>
+    </w:p>
+    <w:p>
+      <w:r>
+        <w:t xml:space="preserve"> “No. Your turn first.”</w:t>
+      </w:r>
+    </w:p>
+    <w:p>
+      <w:r>
+        <w:t xml:space="preserve">“Fine. There’s a bit of swelling but no discoloration, bleeding, deformity or bone protruding from anything so I don’t think it’s broken. An x-ray will be able to tell us more but for now I’m wondering just what the hell you did to yourself.” Mack responded, letting all those Saturdays spent doing first aid shine through however briefly. </w:t>
+      </w:r>
+    </w:p>
+    <w:p>
+      <w:r>
+        <w:t>“Patience grasshopper”</w:t>
+      </w:r>
+    </w:p>
+    <w:p>
+      <w:r>
+        <w:t>“I am going to kick your ass then eject you from my room.”</w:t>
+      </w:r>
+    </w:p>
+    <w:p>
+      <w:r>
+        <w:t>“I love you too.”</w:t>
+      </w:r>
+    </w:p>
+    <w:p>
+      <w:r>
+        <w:t>“Keith enough. You broke into my house and woke me up to take a look at your arm,</w:t>
+      </w:r>
+      <w:r>
+        <w:t>].</w:t>
+      </w:r>
+      <w:r>
+        <w:t xml:space="preserve"> I get it. But I am not in the mood to put up with your bullshit! ” she damn dear screamed</w:t>
+      </w:r>
+    </w:p>
+    <w:p>
+      <w:r>
+        <w:t>“Fine, the cliff notes then.”</w:t>
+      </w:r>
+    </w:p>
+    <w:p>
+      <w:r>
+        <w:t>“I’m a person too. You don’t get to do this, just waltz into my room and kick me up whenever the hell you feel like it. ”</w:t>
+      </w:r>
+    </w:p>
+    <w:p>
+      <w:r>
+        <w:t>“Mackenzie, I’m sorry -” he began</w:t>
+      </w:r>
+    </w:p>
+    <w:p>
+      <w:r>
+        <w:t>“We’re friends but you’re too much sometimes.” Mackenzie felt a pang of regret when she saw his face fall in defeat. She couldn’t shy away from the truth. The problem with Keith was that for all his earnestness, he could inadvertently be a selfish jerk while carrying out the things he wanted to do. Maybe he’d get that, maybe he’d understand that she had had to say it?</w:t>
+      </w:r>
+    </w:p>
+    <w:p>
+      <w:r>
         <w:lastRenderedPageBreak/>
-        <w:t>And every day I’m learning how to make it through this life I’m in.</w:t>
-      </w:r>
-    </w:p>
-    <w:p>
-      <w:pPr>
-        <w:jc w:val="center"/>
-        <w:rPr>
-          <w:b/>
-        </w:rPr>
-      </w:pPr>
-    </w:p>
-    <w:p>
-      <w:r>
-        <w:t xml:space="preserve">When Keith stopped talking to take a sip from his rapidly cooling tea, Mackenzie quickly debated the value in punching him really hard in the shoulder. No, that would result in him spilling tea all over her carpet and she had just vacuumed it this – no, yesterday- afternoon. Mack would wait until he put the drink down. </w:t>
-      </w:r>
-    </w:p>
-    <w:p>
-      <w:r>
-        <w:t>“So you just left Skylar there? You ran away and left her there?” she asked trying be patient</w:t>
-      </w:r>
-    </w:p>
-    <w:p>
-      <w:r>
-        <w:t>“</w:t>
-      </w:r>
-      <w:r>
-        <w:t>Not my finest moment</w:t>
-      </w:r>
-      <w:r>
-        <w:t>” he said in response</w:t>
-      </w:r>
-    </w:p>
-    <w:p>
-      <w:r>
-        <w:t>“I’m going to break your arm myself.” she blurted out before swatting him on the back of the head. Not quite as venomous as she wanted it be but it got the message across.</w:t>
-      </w:r>
-    </w:p>
-    <w:p>
-      <w:r>
-        <w:t>“Ouch! If you would just wait, you’ll find that the night was only really beginning at that point.”</w:t>
-      </w:r>
-    </w:p>
-    <w:p>
-      <w:r>
-        <w:t>“Just give me the cliff notes” she responded with a sigh.</w:t>
-      </w:r>
-    </w:p>
-    <w:p>
-      <w:r>
-        <w:t xml:space="preserve"> “No. Your turn first.”</w:t>
-      </w:r>
-    </w:p>
-    <w:p>
-      <w:r>
-        <w:t xml:space="preserve">“Fine. There’s a bit of swelling but no discoloration, bleeding, deformity or bone protruding from anything so I don’t think it’s broken. An x-ray will be able to tell us more but for now I’m wondering just what the hell you did to yourself.” Mack responded, letting all those Saturdays spent doing first aid shine through however briefly. </w:t>
-      </w:r>
-    </w:p>
-    <w:p>
-      <w:r>
-        <w:t>“Patience grasshopper”</w:t>
-      </w:r>
-    </w:p>
-    <w:p>
-      <w:r>
-        <w:t>“I am going to kick your ass then eject you from my room.”</w:t>
-      </w:r>
-    </w:p>
-    <w:p>
-      <w:r>
-        <w:t>“I love you too.”</w:t>
-      </w:r>
-    </w:p>
-    <w:p>
-      <w:r>
-        <w:t>“Keith enough. You broke into my house and woke me up to take a look at your arm,</w:t>
-      </w:r>
-      <w:r>
-        <w:t>].</w:t>
-      </w:r>
-      <w:r>
-        <w:t xml:space="preserve"> I get it. But I am not in the mood to put up with your bullshit! ” she damn dear screamed</w:t>
-      </w:r>
-    </w:p>
-    <w:p>
-      <w:r>
-        <w:t>“Fine, the cliff notes then.”</w:t>
-      </w:r>
-    </w:p>
-    <w:p>
-      <w:r>
-        <w:t>“I’m a person too. You don’t get to do this, just waltz into my room and kick me up whenever the hell you feel like it. ”</w:t>
-      </w:r>
-    </w:p>
-    <w:p>
-      <w:r>
-        <w:t>“Mackenzie, I’m sorry -” he began</w:t>
-      </w:r>
-    </w:p>
-    <w:p>
-      <w:r>
-        <w:t>“We’re friends but you’re too much sometimes.” Mackenzie felt a pang of regret when she saw his face fall in defeat. She couldn’t shy away from the truth. The problem with Keith was that for all his earnestness, he could inadvertently be a selfish jerk while carrying out the things he wanted to do. Maybe he’d get that, maybe he’d understand that she had had to say it?</w:t>
-      </w:r>
-    </w:p>
-    <w:p>
-      <w:r>
         <w:t xml:space="preserve">Her eyes trained on him, Keith simply sighed and set down his tea before walking towards the window. </w:t>
       </w:r>
     </w:p>
@@ -1174,7 +1206,6 @@
     </w:p>
     <w:p>
       <w:r>
-        <w:lastRenderedPageBreak/>
         <w:t xml:space="preserve">“- No, its fine, you’re right. I’m sorry, Mackenzie.” He replied before shooting her a final glace and climbing out of the window. She stood in the middle of the room, watching him go until he had vanished into the darkness. </w:t>
       </w:r>
     </w:p>
@@ -3060,7 +3091,7 @@
 </file>
 
 <file path=customXml/itemProps2.xml><?xml version="1.0" encoding="utf-8"?>
-<ds:datastoreItem xmlns:ds="http://schemas.openxmlformats.org/officeDocument/2006/customXml" ds:itemID="{84F04EB1-BEDA-4706-96D2-7F2FA66438C3}">
+<ds:datastoreItem xmlns:ds="http://schemas.openxmlformats.org/officeDocument/2006/customXml" ds:itemID="{2F0C84EF-28AF-4604-8C1D-CEEE787A5A20}">
   <ds:schemaRefs>
     <ds:schemaRef ds:uri="http://schemas.openxmlformats.org/officeDocument/2006/bibliography"/>
   </ds:schemaRefs>

</xml_diff>